<commit_message>
Modifying and fixing the sprint file and adding some things
</commit_message>
<xml_diff>
--- a/docs/sprint example/sprint example.docx
+++ b/docs/sprint example/sprint example.docx
@@ -102,7 +102,31 @@
       </w:r>
       <w:proofErr w:type="spellEnd"/>
       <w:r>
-        <w:t xml:space="preserve"> با شماره دانشجویی </w:t>
+        <w:t xml:space="preserve"> </w:t>
+      </w:r>
+      <w:proofErr w:type="spellStart"/>
+      <w:r>
+        <w:t>با</w:t>
+      </w:r>
+      <w:proofErr w:type="spellEnd"/>
+      <w:r>
+        <w:t xml:space="preserve"> </w:t>
+      </w:r>
+      <w:proofErr w:type="spellStart"/>
+      <w:r>
+        <w:t>شماره</w:t>
+      </w:r>
+      <w:proofErr w:type="spellEnd"/>
+      <w:r>
+        <w:t xml:space="preserve"> </w:t>
+      </w:r>
+      <w:proofErr w:type="spellStart"/>
+      <w:r>
+        <w:t>دانشجویی</w:t>
+      </w:r>
+      <w:proofErr w:type="spellEnd"/>
+      <w:r>
+        <w:t xml:space="preserve"> </w:t>
       </w:r>
       <w:proofErr w:type="spellStart"/>
       <w:r>
@@ -160,7 +184,31 @@
       </w:r>
       <w:proofErr w:type="spellEnd"/>
       <w:r>
-        <w:t xml:space="preserve"> خودکار میز یا </w:t>
+        <w:t xml:space="preserve"> </w:t>
+      </w:r>
+      <w:proofErr w:type="spellStart"/>
+      <w:r>
+        <w:t>خودکار</w:t>
+      </w:r>
+      <w:proofErr w:type="spellEnd"/>
+      <w:r>
+        <w:t xml:space="preserve"> </w:t>
+      </w:r>
+      <w:proofErr w:type="spellStart"/>
+      <w:r>
+        <w:t>میز</w:t>
+      </w:r>
+      <w:proofErr w:type="spellEnd"/>
+      <w:r>
+        <w:t xml:space="preserve"> </w:t>
+      </w:r>
+      <w:proofErr w:type="spellStart"/>
+      <w:r>
+        <w:t>یا</w:t>
+      </w:r>
+      <w:proofErr w:type="spellEnd"/>
+      <w:r>
+        <w:t xml:space="preserve"> </w:t>
       </w:r>
       <w:proofErr w:type="spellStart"/>
       <w:r>
@@ -202,7 +250,23 @@
       </w:r>
       <w:proofErr w:type="spellEnd"/>
       <w:r>
-        <w:t xml:space="preserve"> از تخصیص </w:t>
+        <w:t xml:space="preserve"> </w:t>
+      </w:r>
+      <w:proofErr w:type="spellStart"/>
+      <w:r>
+        <w:t>از</w:t>
+      </w:r>
+      <w:proofErr w:type="spellEnd"/>
+      <w:r>
+        <w:t xml:space="preserve"> </w:t>
+      </w:r>
+      <w:proofErr w:type="spellStart"/>
+      <w:r>
+        <w:t>تخصیص</w:t>
+      </w:r>
+      <w:proofErr w:type="spellEnd"/>
+      <w:r>
+        <w:t xml:space="preserve"> </w:t>
       </w:r>
       <w:proofErr w:type="spellStart"/>
       <w:r>
@@ -344,7 +408,15 @@
       </w:r>
       <w:proofErr w:type="spellEnd"/>
       <w:r>
-        <w:t xml:space="preserve"> زمان </w:t>
+        <w:t xml:space="preserve"> </w:t>
+      </w:r>
+      <w:proofErr w:type="spellStart"/>
+      <w:r>
+        <w:t>زمان</w:t>
+      </w:r>
+      <w:proofErr w:type="spellEnd"/>
+      <w:r>
+        <w:t xml:space="preserve"> </w:t>
       </w:r>
       <w:proofErr w:type="spellStart"/>
       <w:r>
@@ -427,7 +499,23 @@
         <w:bidi/>
       </w:pPr>
       <w:r>
-        <w:t xml:space="preserve">در پایان این اسپرینت، کاربران قادر به ورود به سیستم هستند، نقش آن‌ها مشخص می‌شود، میز یا سیستم آزاد به‌صورت خودکار تخصیص داده می‌شود و زمان ورود و خروج </w:t>
+        <w:t xml:space="preserve">در پایان این اسپرینت، کاربران قادر به ورود به سیستم هستند، نقش آن‌ها مشخص می‌شود، میز یا سیستم آزاد به‌صورت خودکار تخصیص داده می‌شود و زمان </w:t>
+      </w:r>
+      <w:proofErr w:type="spellStart"/>
+      <w:r>
+        <w:t>ورود</w:t>
+      </w:r>
+      <w:proofErr w:type="spellEnd"/>
+      <w:r>
+        <w:t xml:space="preserve"> و </w:t>
+      </w:r>
+      <w:proofErr w:type="spellStart"/>
+      <w:r>
+        <w:t>خروج</w:t>
+      </w:r>
+      <w:proofErr w:type="spellEnd"/>
+      <w:r>
+        <w:t xml:space="preserve"> </w:t>
       </w:r>
       <w:proofErr w:type="spellStart"/>
       <w:r>
@@ -460,6 +548,13 @@
       <w:proofErr w:type="spellEnd"/>
       <w:r>
         <w:t>.</w:t>
+      </w:r>
+      <w:r>
+        <w:rPr>
+          <w:rFonts w:hint="cs"/>
+          <w:rtl/>
+        </w:rPr>
+        <w:t xml:space="preserve"> ما در این اسپرینت به دنبال انجام گروهی تسک ها و درست کردن این تسک ها بوده و باید سر تایم انها را به نتیجه بذسانیم تا اسپرینت های بعدی را انجام دهمیم و تا این اسپرینت ب پایان نرسیده است نمیتوان بعدی را شروع کرد و اسپرینت ها باید به تایید کارفرما یا استاد برسد </w:t>
       </w:r>
     </w:p>
     <w:sectPr>

</xml_diff>

<commit_message>
Modifying and correcting the sprint file and version 2
</commit_message>
<xml_diff>
--- a/docs/sprint example/sprint example.docx
+++ b/docs/sprint example/sprint example.docx
@@ -4,558 +4,1961 @@
   <w:body>
     <w:p>
       <w:pPr>
-        <w:pStyle w:val="Heading1"/>
         <w:bidi/>
+        <w:rPr>
+          <w:rFonts w:asciiTheme="majorHAnsi" w:eastAsiaTheme="majorEastAsia" w:hAnsiTheme="majorHAnsi" w:cstheme="majorBidi"/>
+          <w:b/>
+          <w:bCs/>
+          <w:color w:val="000000" w:themeColor="text1"/>
+          <w:sz w:val="28"/>
+          <w:szCs w:val="28"/>
+        </w:rPr>
       </w:pPr>
       <w:r>
-        <w:t>نمونه اسپرینت ۱ – پروژه مدیریت سایت کامپیوترهای دانشگاه</w:t>
+        <w:rPr>
+          <w:rFonts w:asciiTheme="majorHAnsi" w:eastAsiaTheme="majorEastAsia" w:hAnsiTheme="majorHAnsi" w:cstheme="majorBidi"/>
+          <w:b/>
+          <w:bCs/>
+          <w:color w:val="000000" w:themeColor="text1"/>
+          <w:sz w:val="28"/>
+          <w:szCs w:val="28"/>
+          <w:rtl/>
+        </w:rPr>
+        <w:t xml:space="preserve">نمونه اسپرینت </w:t>
+      </w:r>
+      <w:r>
+        <w:rPr>
+          <w:rFonts w:asciiTheme="majorHAnsi" w:eastAsiaTheme="majorEastAsia" w:hAnsiTheme="majorHAnsi" w:cstheme="majorBidi"/>
+          <w:b/>
+          <w:bCs/>
+          <w:color w:val="000000" w:themeColor="text1"/>
+          <w:sz w:val="28"/>
+          <w:szCs w:val="28"/>
+          <w:rtl/>
+          <w:lang w:bidi="fa-IR"/>
+        </w:rPr>
+        <w:t>۱</w:t>
       </w:r>
     </w:p>
     <w:p>
       <w:pPr>
         <w:bidi/>
+        <w:rPr>
+          <w:rFonts w:asciiTheme="majorHAnsi" w:eastAsiaTheme="majorEastAsia" w:hAnsiTheme="majorHAnsi" w:cstheme="majorBidi"/>
+          <w:b/>
+          <w:bCs/>
+          <w:color w:val="000000" w:themeColor="text1"/>
+          <w:sz w:val="28"/>
+          <w:szCs w:val="28"/>
+        </w:rPr>
       </w:pPr>
       <w:r>
+        <w:rPr>
+          <w:rFonts w:asciiTheme="majorHAnsi" w:eastAsiaTheme="majorEastAsia" w:hAnsiTheme="majorHAnsi" w:cstheme="majorBidi"/>
+          <w:b/>
+          <w:bCs/>
+          <w:color w:val="000000" w:themeColor="text1"/>
+          <w:sz w:val="28"/>
+          <w:szCs w:val="28"/>
+          <w:rtl/>
+        </w:rPr>
+        <w:t>پروژه: مدیریت سایت کامپیوترهای دانشگاه</w:t>
+      </w:r>
+    </w:p>
+    <w:p>
+      <w:pPr>
+        <w:bidi/>
+        <w:rPr>
+          <w:rFonts w:asciiTheme="majorHAnsi" w:eastAsiaTheme="majorEastAsia" w:hAnsiTheme="majorHAnsi" w:cstheme="majorBidi"/>
+          <w:b/>
+          <w:bCs/>
+          <w:color w:val="000000" w:themeColor="text1"/>
+          <w:sz w:val="28"/>
+          <w:szCs w:val="28"/>
+        </w:rPr>
+      </w:pPr>
+      <w:r>
+        <w:rPr>
+          <w:rFonts w:asciiTheme="majorHAnsi" w:eastAsiaTheme="majorEastAsia" w:hAnsiTheme="majorHAnsi" w:cstheme="majorBidi"/>
+          <w:b/>
+          <w:bCs/>
+          <w:color w:val="000000" w:themeColor="text1"/>
+          <w:sz w:val="28"/>
+          <w:szCs w:val="28"/>
+        </w:rPr>
+        <w:pict w14:anchorId="2A71593B">
+          <v:rect id="_x0000_i1061" style="width:0;height:1.5pt" o:hralign="center" o:hrstd="t" o:hr="t" fillcolor="#a0a0a0" stroked="f"/>
+        </w:pict>
+      </w:r>
+    </w:p>
+    <w:p>
+      <w:pPr>
+        <w:bidi/>
+        <w:rPr>
+          <w:rFonts w:asciiTheme="majorHAnsi" w:eastAsiaTheme="majorEastAsia" w:hAnsiTheme="majorHAnsi" w:cstheme="majorBidi"/>
+          <w:b/>
+          <w:bCs/>
+          <w:color w:val="000000" w:themeColor="text1"/>
+          <w:sz w:val="28"/>
+          <w:szCs w:val="28"/>
+        </w:rPr>
+      </w:pPr>
+      <w:r>
+        <w:rPr>
+          <w:rFonts w:asciiTheme="majorHAnsi" w:eastAsiaTheme="majorEastAsia" w:hAnsiTheme="majorHAnsi" w:cstheme="majorBidi"/>
+          <w:b/>
+          <w:bCs/>
+          <w:color w:val="000000" w:themeColor="text1"/>
+          <w:sz w:val="28"/>
+          <w:szCs w:val="28"/>
+          <w:rtl/>
+        </w:rPr>
         <w:t>مشخصات اسپرینت</w:t>
       </w:r>
     </w:p>
     <w:p>
       <w:pPr>
+        <w:numPr>
+          <w:ilvl w:val="0"/>
+          <w:numId w:val="10"/>
+        </w:numPr>
         <w:bidi/>
-      </w:pPr>
-      <w:proofErr w:type="spellStart"/>
+        <w:rPr>
+          <w:rFonts w:asciiTheme="majorHAnsi" w:eastAsiaTheme="majorEastAsia" w:hAnsiTheme="majorHAnsi" w:cstheme="majorBidi"/>
+          <w:b/>
+          <w:bCs/>
+          <w:color w:val="000000" w:themeColor="text1"/>
+          <w:sz w:val="28"/>
+          <w:szCs w:val="28"/>
+        </w:rPr>
+      </w:pPr>
       <w:r>
-        <w:t>مدت</w:t>
+        <w:rPr>
+          <w:rFonts w:asciiTheme="majorHAnsi" w:eastAsiaTheme="majorEastAsia" w:hAnsiTheme="majorHAnsi" w:cstheme="majorBidi"/>
+          <w:b/>
+          <w:bCs/>
+          <w:color w:val="000000" w:themeColor="text1"/>
+          <w:sz w:val="28"/>
+          <w:szCs w:val="28"/>
+          <w:rtl/>
+        </w:rPr>
+        <w:t>شماره اسپرینت</w:t>
       </w:r>
-      <w:proofErr w:type="spellEnd"/>
       <w:r>
-        <w:t xml:space="preserve"> </w:t>
-      </w:r>
-      <w:proofErr w:type="spellStart"/>
-      <w:r>
-        <w:t>اسپرینت</w:t>
-      </w:r>
-      <w:proofErr w:type="spellEnd"/>
-      <w:r>
-        <w:t xml:space="preserve">: ۲ </w:t>
-      </w:r>
-      <w:proofErr w:type="spellStart"/>
-      <w:r>
-        <w:t>هفته</w:t>
-      </w:r>
-      <w:proofErr w:type="spellEnd"/>
-    </w:p>
-    <w:p>
-      <w:pPr>
-        <w:bidi/>
-      </w:pPr>
-      <w:r>
-        <w:t>تعداد اعضای تیم: ۳ نفر</w:t>
+        <w:rPr>
+          <w:rFonts w:asciiTheme="majorHAnsi" w:eastAsiaTheme="majorEastAsia" w:hAnsiTheme="majorHAnsi" w:cstheme="majorBidi"/>
+          <w:b/>
+          <w:bCs/>
+          <w:color w:val="000000" w:themeColor="text1"/>
+          <w:sz w:val="28"/>
+          <w:szCs w:val="28"/>
+        </w:rPr>
+        <w:t>: Sprint 1</w:t>
       </w:r>
     </w:p>
     <w:p>
       <w:pPr>
-        <w:pStyle w:val="Heading2"/>
+        <w:numPr>
+          <w:ilvl w:val="0"/>
+          <w:numId w:val="10"/>
+        </w:numPr>
         <w:bidi/>
-      </w:pPr>
-      <w:proofErr w:type="spellStart"/>
+        <w:rPr>
+          <w:rFonts w:asciiTheme="majorHAnsi" w:eastAsiaTheme="majorEastAsia" w:hAnsiTheme="majorHAnsi" w:cstheme="majorBidi"/>
+          <w:b/>
+          <w:bCs/>
+          <w:color w:val="000000" w:themeColor="text1"/>
+          <w:sz w:val="28"/>
+          <w:szCs w:val="28"/>
+        </w:rPr>
+      </w:pPr>
       <w:r>
-        <w:t>هدف</w:t>
+        <w:rPr>
+          <w:rFonts w:asciiTheme="majorHAnsi" w:eastAsiaTheme="majorEastAsia" w:hAnsiTheme="majorHAnsi" w:cstheme="majorBidi"/>
+          <w:b/>
+          <w:bCs/>
+          <w:color w:val="000000" w:themeColor="text1"/>
+          <w:sz w:val="28"/>
+          <w:szCs w:val="28"/>
+          <w:rtl/>
+        </w:rPr>
+        <w:t>مدت اسپرینت</w:t>
       </w:r>
-      <w:proofErr w:type="spellEnd"/>
       <w:r>
+        <w:rPr>
+          <w:rFonts w:asciiTheme="majorHAnsi" w:eastAsiaTheme="majorEastAsia" w:hAnsiTheme="majorHAnsi" w:cstheme="majorBidi"/>
+          <w:b/>
+          <w:bCs/>
+          <w:color w:val="000000" w:themeColor="text1"/>
+          <w:sz w:val="28"/>
+          <w:szCs w:val="28"/>
+        </w:rPr>
+        <w:t xml:space="preserve">: </w:t>
+      </w:r>
+      <w:r>
+        <w:rPr>
+          <w:rFonts w:asciiTheme="majorHAnsi" w:eastAsiaTheme="majorEastAsia" w:hAnsiTheme="majorHAnsi" w:cstheme="majorBidi"/>
+          <w:b/>
+          <w:bCs/>
+          <w:color w:val="000000" w:themeColor="text1"/>
+          <w:sz w:val="28"/>
+          <w:szCs w:val="28"/>
+          <w:rtl/>
+          <w:lang w:bidi="fa-IR"/>
+        </w:rPr>
+        <w:t>۲</w:t>
+      </w:r>
+      <w:r>
+        <w:rPr>
+          <w:rFonts w:asciiTheme="majorHAnsi" w:eastAsiaTheme="majorEastAsia" w:hAnsiTheme="majorHAnsi" w:cstheme="majorBidi"/>
+          <w:b/>
+          <w:bCs/>
+          <w:color w:val="000000" w:themeColor="text1"/>
+          <w:sz w:val="28"/>
+          <w:szCs w:val="28"/>
+        </w:rPr>
         <w:t xml:space="preserve"> </w:t>
       </w:r>
-      <w:proofErr w:type="spellStart"/>
       <w:r>
-        <w:t>اسپرینت</w:t>
+        <w:rPr>
+          <w:rFonts w:asciiTheme="majorHAnsi" w:eastAsiaTheme="majorEastAsia" w:hAnsiTheme="majorHAnsi" w:cstheme="majorBidi"/>
+          <w:b/>
+          <w:bCs/>
+          <w:color w:val="000000" w:themeColor="text1"/>
+          <w:sz w:val="28"/>
+          <w:szCs w:val="28"/>
+          <w:rtl/>
+        </w:rPr>
+        <w:t>هفته</w:t>
       </w:r>
-      <w:proofErr w:type="spellEnd"/>
+    </w:p>
+    <w:p>
+      <w:pPr>
+        <w:numPr>
+          <w:ilvl w:val="0"/>
+          <w:numId w:val="10"/>
+        </w:numPr>
+        <w:bidi/>
+        <w:rPr>
+          <w:rFonts w:asciiTheme="majorHAnsi" w:eastAsiaTheme="majorEastAsia" w:hAnsiTheme="majorHAnsi" w:cstheme="majorBidi"/>
+          <w:b/>
+          <w:bCs/>
+          <w:color w:val="000000" w:themeColor="text1"/>
+          <w:sz w:val="28"/>
+          <w:szCs w:val="28"/>
+        </w:rPr>
+      </w:pPr>
       <w:r>
+        <w:rPr>
+          <w:rFonts w:asciiTheme="majorHAnsi" w:eastAsiaTheme="majorEastAsia" w:hAnsiTheme="majorHAnsi" w:cstheme="majorBidi"/>
+          <w:b/>
+          <w:bCs/>
+          <w:color w:val="000000" w:themeColor="text1"/>
+          <w:sz w:val="28"/>
+          <w:szCs w:val="28"/>
+          <w:rtl/>
+        </w:rPr>
+        <w:t>تعداد اعضای تیم</w:t>
+      </w:r>
+      <w:r>
+        <w:rPr>
+          <w:rFonts w:asciiTheme="majorHAnsi" w:eastAsiaTheme="majorEastAsia" w:hAnsiTheme="majorHAnsi" w:cstheme="majorBidi"/>
+          <w:b/>
+          <w:bCs/>
+          <w:color w:val="000000" w:themeColor="text1"/>
+          <w:sz w:val="28"/>
+          <w:szCs w:val="28"/>
+        </w:rPr>
+        <w:t xml:space="preserve">: </w:t>
+      </w:r>
+      <w:r>
+        <w:rPr>
+          <w:rFonts w:asciiTheme="majorHAnsi" w:eastAsiaTheme="majorEastAsia" w:hAnsiTheme="majorHAnsi" w:cstheme="majorBidi"/>
+          <w:b/>
+          <w:bCs/>
+          <w:color w:val="000000" w:themeColor="text1"/>
+          <w:sz w:val="28"/>
+          <w:szCs w:val="28"/>
+          <w:rtl/>
+          <w:lang w:bidi="fa-IR"/>
+        </w:rPr>
+        <w:t>۳</w:t>
+      </w:r>
+      <w:r>
+        <w:rPr>
+          <w:rFonts w:asciiTheme="majorHAnsi" w:eastAsiaTheme="majorEastAsia" w:hAnsiTheme="majorHAnsi" w:cstheme="majorBidi"/>
+          <w:b/>
+          <w:bCs/>
+          <w:color w:val="000000" w:themeColor="text1"/>
+          <w:sz w:val="28"/>
+          <w:szCs w:val="28"/>
+        </w:rPr>
+        <w:t xml:space="preserve"> </w:t>
+      </w:r>
+      <w:r>
+        <w:rPr>
+          <w:rFonts w:asciiTheme="majorHAnsi" w:eastAsiaTheme="majorEastAsia" w:hAnsiTheme="majorHAnsi" w:cstheme="majorBidi"/>
+          <w:b/>
+          <w:bCs/>
+          <w:color w:val="000000" w:themeColor="text1"/>
+          <w:sz w:val="28"/>
+          <w:szCs w:val="28"/>
+          <w:rtl/>
+        </w:rPr>
+        <w:t>نفر</w:t>
+      </w:r>
+    </w:p>
+    <w:p>
+      <w:pPr>
+        <w:numPr>
+          <w:ilvl w:val="0"/>
+          <w:numId w:val="10"/>
+        </w:numPr>
+        <w:bidi/>
+        <w:rPr>
+          <w:rFonts w:asciiTheme="majorHAnsi" w:eastAsiaTheme="majorEastAsia" w:hAnsiTheme="majorHAnsi" w:cstheme="majorBidi"/>
+          <w:b/>
+          <w:bCs/>
+          <w:color w:val="000000" w:themeColor="text1"/>
+          <w:sz w:val="28"/>
+          <w:szCs w:val="28"/>
+        </w:rPr>
+      </w:pPr>
+      <w:r>
+        <w:rPr>
+          <w:rFonts w:asciiTheme="majorHAnsi" w:eastAsiaTheme="majorEastAsia" w:hAnsiTheme="majorHAnsi" w:cstheme="majorBidi"/>
+          <w:b/>
+          <w:bCs/>
+          <w:color w:val="000000" w:themeColor="text1"/>
+          <w:sz w:val="28"/>
+          <w:szCs w:val="28"/>
+          <w:rtl/>
+        </w:rPr>
+        <w:t>نوع پروژه</w:t>
+      </w:r>
+      <w:r>
+        <w:rPr>
+          <w:rFonts w:asciiTheme="majorHAnsi" w:eastAsiaTheme="majorEastAsia" w:hAnsiTheme="majorHAnsi" w:cstheme="majorBidi"/>
+          <w:b/>
+          <w:bCs/>
+          <w:color w:val="000000" w:themeColor="text1"/>
+          <w:sz w:val="28"/>
+          <w:szCs w:val="28"/>
+        </w:rPr>
+        <w:t xml:space="preserve">: </w:t>
+      </w:r>
+      <w:r>
+        <w:rPr>
+          <w:rFonts w:asciiTheme="majorHAnsi" w:eastAsiaTheme="majorEastAsia" w:hAnsiTheme="majorHAnsi" w:cstheme="majorBidi"/>
+          <w:b/>
+          <w:bCs/>
+          <w:color w:val="000000" w:themeColor="text1"/>
+          <w:sz w:val="28"/>
+          <w:szCs w:val="28"/>
+          <w:rtl/>
+        </w:rPr>
+        <w:t>وب‌محور</w:t>
+      </w:r>
+    </w:p>
+    <w:p>
+      <w:pPr>
+        <w:numPr>
+          <w:ilvl w:val="0"/>
+          <w:numId w:val="10"/>
+        </w:numPr>
+        <w:bidi/>
+        <w:rPr>
+          <w:rFonts w:asciiTheme="majorHAnsi" w:eastAsiaTheme="majorEastAsia" w:hAnsiTheme="majorHAnsi" w:cstheme="majorBidi"/>
+          <w:b/>
+          <w:bCs/>
+          <w:color w:val="000000" w:themeColor="text1"/>
+          <w:sz w:val="28"/>
+          <w:szCs w:val="28"/>
+        </w:rPr>
+      </w:pPr>
+      <w:r>
+        <w:rPr>
+          <w:rFonts w:asciiTheme="majorHAnsi" w:eastAsiaTheme="majorEastAsia" w:hAnsiTheme="majorHAnsi" w:cstheme="majorBidi"/>
+          <w:b/>
+          <w:bCs/>
+          <w:color w:val="000000" w:themeColor="text1"/>
+          <w:sz w:val="28"/>
+          <w:szCs w:val="28"/>
+          <w:rtl/>
+        </w:rPr>
+        <w:t>سطح پروژه</w:t>
+      </w:r>
+      <w:r>
+        <w:rPr>
+          <w:rFonts w:asciiTheme="majorHAnsi" w:eastAsiaTheme="majorEastAsia" w:hAnsiTheme="majorHAnsi" w:cstheme="majorBidi"/>
+          <w:b/>
+          <w:bCs/>
+          <w:color w:val="000000" w:themeColor="text1"/>
+          <w:sz w:val="28"/>
+          <w:szCs w:val="28"/>
+        </w:rPr>
+        <w:t xml:space="preserve">: </w:t>
+      </w:r>
+      <w:r>
+        <w:rPr>
+          <w:rFonts w:asciiTheme="majorHAnsi" w:eastAsiaTheme="majorEastAsia" w:hAnsiTheme="majorHAnsi" w:cstheme="majorBidi"/>
+          <w:b/>
+          <w:bCs/>
+          <w:color w:val="000000" w:themeColor="text1"/>
+          <w:sz w:val="28"/>
+          <w:szCs w:val="28"/>
+          <w:rtl/>
+        </w:rPr>
+        <w:t>متوسط (دانشجویی)</w:t>
+      </w:r>
+    </w:p>
+    <w:p>
+      <w:pPr>
+        <w:bidi/>
+        <w:rPr>
+          <w:rFonts w:asciiTheme="majorHAnsi" w:eastAsiaTheme="majorEastAsia" w:hAnsiTheme="majorHAnsi" w:cstheme="majorBidi"/>
+          <w:b/>
+          <w:bCs/>
+          <w:color w:val="000000" w:themeColor="text1"/>
+          <w:sz w:val="28"/>
+          <w:szCs w:val="28"/>
+        </w:rPr>
+      </w:pPr>
+      <w:r>
+        <w:rPr>
+          <w:rFonts w:asciiTheme="majorHAnsi" w:eastAsiaTheme="majorEastAsia" w:hAnsiTheme="majorHAnsi" w:cstheme="majorBidi"/>
+          <w:b/>
+          <w:bCs/>
+          <w:color w:val="000000" w:themeColor="text1"/>
+          <w:sz w:val="28"/>
+          <w:szCs w:val="28"/>
+          <w:rtl/>
+        </w:rPr>
+        <w:t>این اسپرینت به‌عنوان اولین اسپرینت پروژه، نقش پایه‌ای در شکل‌گیری کل سیستم دارد و تمرکز آن بر ایجاد زیرساخت‌های اصلی نرم‌افزار است</w:t>
+      </w:r>
+      <w:r>
+        <w:rPr>
+          <w:rFonts w:asciiTheme="majorHAnsi" w:eastAsiaTheme="majorEastAsia" w:hAnsiTheme="majorHAnsi" w:cstheme="majorBidi"/>
+          <w:b/>
+          <w:bCs/>
+          <w:color w:val="000000" w:themeColor="text1"/>
+          <w:sz w:val="28"/>
+          <w:szCs w:val="28"/>
+        </w:rPr>
+        <w:t>.</w:t>
+      </w:r>
+    </w:p>
+    <w:p>
+      <w:pPr>
+        <w:bidi/>
+        <w:rPr>
+          <w:rFonts w:asciiTheme="majorHAnsi" w:eastAsiaTheme="majorEastAsia" w:hAnsiTheme="majorHAnsi" w:cstheme="majorBidi"/>
+          <w:b/>
+          <w:bCs/>
+          <w:color w:val="000000" w:themeColor="text1"/>
+          <w:sz w:val="28"/>
+          <w:szCs w:val="28"/>
+        </w:rPr>
+      </w:pPr>
+      <w:r>
+        <w:rPr>
+          <w:rFonts w:asciiTheme="majorHAnsi" w:eastAsiaTheme="majorEastAsia" w:hAnsiTheme="majorHAnsi" w:cstheme="majorBidi"/>
+          <w:b/>
+          <w:bCs/>
+          <w:color w:val="000000" w:themeColor="text1"/>
+          <w:sz w:val="28"/>
+          <w:szCs w:val="28"/>
+        </w:rPr>
+        <w:pict w14:anchorId="5978F556">
+          <v:rect id="_x0000_i1062" style="width:0;height:1.5pt" o:hralign="center" o:hrstd="t" o:hr="t" fillcolor="#a0a0a0" stroked="f"/>
+        </w:pict>
+      </w:r>
+    </w:p>
+    <w:p>
+      <w:pPr>
+        <w:bidi/>
+        <w:rPr>
+          <w:rFonts w:asciiTheme="majorHAnsi" w:eastAsiaTheme="majorEastAsia" w:hAnsiTheme="majorHAnsi" w:cstheme="majorBidi"/>
+          <w:b/>
+          <w:bCs/>
+          <w:color w:val="000000" w:themeColor="text1"/>
+          <w:sz w:val="28"/>
+          <w:szCs w:val="28"/>
+        </w:rPr>
+      </w:pPr>
+      <w:r>
+        <w:rPr>
+          <w:rFonts w:asciiTheme="majorHAnsi" w:eastAsiaTheme="majorEastAsia" w:hAnsiTheme="majorHAnsi" w:cstheme="majorBidi"/>
+          <w:b/>
+          <w:bCs/>
+          <w:color w:val="000000" w:themeColor="text1"/>
+          <w:sz w:val="28"/>
+          <w:szCs w:val="28"/>
+          <w:rtl/>
+        </w:rPr>
+        <w:t>هدف اسپرینت</w:t>
+      </w:r>
+      <w:r>
+        <w:rPr>
+          <w:rFonts w:asciiTheme="majorHAnsi" w:eastAsiaTheme="majorEastAsia" w:hAnsiTheme="majorHAnsi" w:cstheme="majorBidi"/>
+          <w:b/>
+          <w:bCs/>
+          <w:color w:val="000000" w:themeColor="text1"/>
+          <w:sz w:val="28"/>
+          <w:szCs w:val="28"/>
+        </w:rPr>
         <w:t xml:space="preserve"> (Sprint Goal)</w:t>
       </w:r>
     </w:p>
     <w:p>
       <w:pPr>
         <w:bidi/>
+        <w:rPr>
+          <w:rFonts w:asciiTheme="majorHAnsi" w:eastAsiaTheme="majorEastAsia" w:hAnsiTheme="majorHAnsi" w:cstheme="majorBidi"/>
+          <w:b/>
+          <w:bCs/>
+          <w:color w:val="000000" w:themeColor="text1"/>
+          <w:sz w:val="28"/>
+          <w:szCs w:val="28"/>
+        </w:rPr>
       </w:pPr>
       <w:r>
-        <w:t>ایجاد زیرساخت اصلی سیستم شامل ورود کاربران، مدیریت نقش‌ها و تخصیص خودکار میز یا کامپیوتر به دانشجو هنگام ورود</w:t>
+        <w:rPr>
+          <w:rFonts w:asciiTheme="majorHAnsi" w:eastAsiaTheme="majorEastAsia" w:hAnsiTheme="majorHAnsi" w:cstheme="majorBidi"/>
+          <w:b/>
+          <w:bCs/>
+          <w:color w:val="000000" w:themeColor="text1"/>
+          <w:sz w:val="28"/>
+          <w:szCs w:val="28"/>
+          <w:rtl/>
+        </w:rPr>
+        <w:t>هدف اصلی این اسپرینت، پیاده‌سازی هسته اولیه سیستم شامل ورود کاربران، مدیریت نقش‌ها و تخصیص خودکار میز یا کامپیوتر به دانشجویان و اساتید هنگام ورود به سیستم است</w:t>
+      </w:r>
+      <w:r>
+        <w:rPr>
+          <w:rFonts w:asciiTheme="majorHAnsi" w:eastAsiaTheme="majorEastAsia" w:hAnsiTheme="majorHAnsi" w:cstheme="majorBidi"/>
+          <w:b/>
+          <w:bCs/>
+          <w:color w:val="000000" w:themeColor="text1"/>
+          <w:sz w:val="28"/>
+          <w:szCs w:val="28"/>
+        </w:rPr>
+        <w:t>.</w:t>
       </w:r>
     </w:p>
     <w:p>
       <w:pPr>
-        <w:pStyle w:val="Heading2"/>
         <w:bidi/>
+        <w:rPr>
+          <w:rFonts w:asciiTheme="majorHAnsi" w:eastAsiaTheme="majorEastAsia" w:hAnsiTheme="majorHAnsi" w:cstheme="majorBidi"/>
+          <w:b/>
+          <w:bCs/>
+          <w:color w:val="000000" w:themeColor="text1"/>
+          <w:sz w:val="28"/>
+          <w:szCs w:val="28"/>
+        </w:rPr>
       </w:pPr>
       <w:r>
+        <w:rPr>
+          <w:rFonts w:asciiTheme="majorHAnsi" w:eastAsiaTheme="majorEastAsia" w:hAnsiTheme="majorHAnsi" w:cstheme="majorBidi"/>
+          <w:b/>
+          <w:bCs/>
+          <w:color w:val="000000" w:themeColor="text1"/>
+          <w:sz w:val="28"/>
+          <w:szCs w:val="28"/>
+          <w:rtl/>
+        </w:rPr>
+        <w:t>در پایان این اسپرینت انتظار می‌رود یک نسخه‌ی اولیه اما قابل استفاده از سیستم وجود داشته باشد که کاربران بتوانند وارد سیستم شوند و به‌صورت خودکار یک میز یا سیستم آزاد به آن‌ها اختصاص داده شود. این قابلیت‌ها پایه و پیش‌نیاز اسپرینت‌های بعدی محسوب می‌شوند</w:t>
+      </w:r>
+      <w:r>
+        <w:rPr>
+          <w:rFonts w:asciiTheme="majorHAnsi" w:eastAsiaTheme="majorEastAsia" w:hAnsiTheme="majorHAnsi" w:cstheme="majorBidi"/>
+          <w:b/>
+          <w:bCs/>
+          <w:color w:val="000000" w:themeColor="text1"/>
+          <w:sz w:val="28"/>
+          <w:szCs w:val="28"/>
+        </w:rPr>
+        <w:t>.</w:t>
+      </w:r>
+    </w:p>
+    <w:p>
+      <w:pPr>
+        <w:bidi/>
+        <w:rPr>
+          <w:rFonts w:asciiTheme="majorHAnsi" w:eastAsiaTheme="majorEastAsia" w:hAnsiTheme="majorHAnsi" w:cstheme="majorBidi"/>
+          <w:b/>
+          <w:bCs/>
+          <w:color w:val="000000" w:themeColor="text1"/>
+          <w:sz w:val="28"/>
+          <w:szCs w:val="28"/>
+        </w:rPr>
+      </w:pPr>
+      <w:r>
+        <w:rPr>
+          <w:rFonts w:asciiTheme="majorHAnsi" w:eastAsiaTheme="majorEastAsia" w:hAnsiTheme="majorHAnsi" w:cstheme="majorBidi"/>
+          <w:b/>
+          <w:bCs/>
+          <w:color w:val="000000" w:themeColor="text1"/>
+          <w:sz w:val="28"/>
+          <w:szCs w:val="28"/>
+        </w:rPr>
+        <w:pict w14:anchorId="1068DA55">
+          <v:rect id="_x0000_i1063" style="width:0;height:1.5pt" o:hralign="center" o:hrstd="t" o:hr="t" fillcolor="#a0a0a0" stroked="f"/>
+        </w:pict>
+      </w:r>
+    </w:p>
+    <w:p>
+      <w:pPr>
+        <w:bidi/>
+        <w:rPr>
+          <w:rFonts w:asciiTheme="majorHAnsi" w:eastAsiaTheme="majorEastAsia" w:hAnsiTheme="majorHAnsi" w:cstheme="majorBidi"/>
+          <w:b/>
+          <w:bCs/>
+          <w:color w:val="000000" w:themeColor="text1"/>
+          <w:sz w:val="28"/>
+          <w:szCs w:val="28"/>
+        </w:rPr>
+      </w:pPr>
+      <w:r>
+        <w:rPr>
+          <w:rFonts w:asciiTheme="majorHAnsi" w:eastAsiaTheme="majorEastAsia" w:hAnsiTheme="majorHAnsi" w:cstheme="majorBidi"/>
+          <w:b/>
+          <w:bCs/>
+          <w:color w:val="000000" w:themeColor="text1"/>
+          <w:sz w:val="28"/>
+          <w:szCs w:val="28"/>
+        </w:rPr>
         <w:t>Sprint Backlog</w:t>
       </w:r>
     </w:p>
     <w:p>
       <w:pPr>
         <w:bidi/>
-      </w:pPr>
-      <w:proofErr w:type="spellStart"/>
+        <w:rPr>
+          <w:rFonts w:asciiTheme="majorHAnsi" w:eastAsiaTheme="majorEastAsia" w:hAnsiTheme="majorHAnsi" w:cstheme="majorBidi"/>
+          <w:b/>
+          <w:bCs/>
+          <w:color w:val="000000" w:themeColor="text1"/>
+          <w:sz w:val="28"/>
+          <w:szCs w:val="28"/>
+        </w:rPr>
+      </w:pPr>
       <w:r>
-        <w:t>ورود</w:t>
+        <w:rPr>
+          <w:rFonts w:asciiTheme="majorHAnsi" w:eastAsiaTheme="majorEastAsia" w:hAnsiTheme="majorHAnsi" w:cstheme="majorBidi"/>
+          <w:b/>
+          <w:bCs/>
+          <w:color w:val="000000" w:themeColor="text1"/>
+          <w:sz w:val="28"/>
+          <w:szCs w:val="28"/>
+          <w:rtl/>
+        </w:rPr>
+        <w:t>در این اسپرینت، آیتم‌هایی از</w:t>
       </w:r>
-      <w:proofErr w:type="spellEnd"/>
       <w:r>
-        <w:t xml:space="preserve"> </w:t>
+        <w:rPr>
+          <w:rFonts w:asciiTheme="majorHAnsi" w:eastAsiaTheme="majorEastAsia" w:hAnsiTheme="majorHAnsi" w:cstheme="majorBidi"/>
+          <w:b/>
+          <w:bCs/>
+          <w:color w:val="000000" w:themeColor="text1"/>
+          <w:sz w:val="28"/>
+          <w:szCs w:val="28"/>
+        </w:rPr>
+        <w:t xml:space="preserve"> Product Backlog </w:t>
       </w:r>
-      <w:proofErr w:type="spellStart"/>
       <w:r>
-        <w:t>با</w:t>
+        <w:rPr>
+          <w:rFonts w:asciiTheme="majorHAnsi" w:eastAsiaTheme="majorEastAsia" w:hAnsiTheme="majorHAnsi" w:cstheme="majorBidi"/>
+          <w:b/>
+          <w:bCs/>
+          <w:color w:val="000000" w:themeColor="text1"/>
+          <w:sz w:val="28"/>
+          <w:szCs w:val="28"/>
+          <w:rtl/>
+        </w:rPr>
+        <w:t>انتخاب شده‌اند که دارای اولویت بالا و بسیار بالا هستند و برای عملکرد صحیح سیستم ضروری می‌باشند</w:t>
       </w:r>
-      <w:proofErr w:type="spellEnd"/>
       <w:r>
-        <w:t xml:space="preserve"> </w:t>
-      </w:r>
-      <w:proofErr w:type="spellStart"/>
-      <w:r>
-        <w:t>شماره</w:t>
-      </w:r>
-      <w:proofErr w:type="spellEnd"/>
-      <w:r>
-        <w:t xml:space="preserve"> </w:t>
-      </w:r>
-      <w:proofErr w:type="spellStart"/>
-      <w:r>
-        <w:t>دانشجویی</w:t>
-      </w:r>
-      <w:proofErr w:type="spellEnd"/>
-      <w:r>
-        <w:t xml:space="preserve"> </w:t>
-      </w:r>
-      <w:proofErr w:type="spellStart"/>
-      <w:r>
-        <w:t>یا</w:t>
-      </w:r>
-      <w:proofErr w:type="spellEnd"/>
-      <w:r>
-        <w:t xml:space="preserve"> </w:t>
-      </w:r>
-      <w:proofErr w:type="spellStart"/>
-      <w:r>
-        <w:t>شناسه</w:t>
-      </w:r>
-      <w:proofErr w:type="spellEnd"/>
-      <w:r>
-        <w:t xml:space="preserve"> </w:t>
-      </w:r>
-      <w:proofErr w:type="spellStart"/>
-      <w:r>
-        <w:t>کارمندی</w:t>
-      </w:r>
-      <w:proofErr w:type="spellEnd"/>
-      <w:r>
-        <w:t xml:space="preserve"> </w:t>
-      </w:r>
-      <w:proofErr w:type="spellStart"/>
-      <w:r>
-        <w:t>اولویت</w:t>
-      </w:r>
-      <w:proofErr w:type="spellEnd"/>
-      <w:r>
-        <w:t xml:space="preserve">: </w:t>
-      </w:r>
-      <w:proofErr w:type="spellStart"/>
-      <w:r>
-        <w:t>بسیار</w:t>
-      </w:r>
-      <w:proofErr w:type="spellEnd"/>
-      <w:r>
-        <w:t xml:space="preserve"> </w:t>
-      </w:r>
-      <w:proofErr w:type="spellStart"/>
-      <w:r>
-        <w:t>بالا</w:t>
-      </w:r>
-      <w:proofErr w:type="spellEnd"/>
-    </w:p>
-    <w:p>
-      <w:pPr>
-        <w:bidi/>
-      </w:pPr>
-      <w:proofErr w:type="spellStart"/>
-      <w:r>
-        <w:t>تخصیص</w:t>
-      </w:r>
-      <w:proofErr w:type="spellEnd"/>
-      <w:r>
-        <w:t xml:space="preserve"> </w:t>
-      </w:r>
-      <w:proofErr w:type="spellStart"/>
-      <w:r>
-        <w:t>خودکار</w:t>
-      </w:r>
-      <w:proofErr w:type="spellEnd"/>
-      <w:r>
-        <w:t xml:space="preserve"> </w:t>
-      </w:r>
-      <w:proofErr w:type="spellStart"/>
-      <w:r>
-        <w:t>میز</w:t>
-      </w:r>
-      <w:proofErr w:type="spellEnd"/>
-      <w:r>
-        <w:t xml:space="preserve"> </w:t>
-      </w:r>
-      <w:proofErr w:type="spellStart"/>
-      <w:r>
-        <w:t>یا</w:t>
-      </w:r>
-      <w:proofErr w:type="spellEnd"/>
-      <w:r>
-        <w:t xml:space="preserve"> </w:t>
-      </w:r>
-      <w:proofErr w:type="spellStart"/>
-      <w:r>
-        <w:t>کامپیوتر</w:t>
-      </w:r>
-      <w:proofErr w:type="spellEnd"/>
-      <w:r>
-        <w:t xml:space="preserve"> </w:t>
-      </w:r>
-      <w:proofErr w:type="spellStart"/>
-      <w:r>
-        <w:t>اولویت</w:t>
-      </w:r>
-      <w:proofErr w:type="spellEnd"/>
-      <w:r>
-        <w:t xml:space="preserve">: </w:t>
-      </w:r>
-      <w:proofErr w:type="spellStart"/>
-      <w:r>
-        <w:t>بسیار</w:t>
-      </w:r>
-      <w:proofErr w:type="spellEnd"/>
-      <w:r>
-        <w:t xml:space="preserve"> </w:t>
-      </w:r>
-      <w:proofErr w:type="spellStart"/>
-      <w:r>
-        <w:t>بالا</w:t>
-      </w:r>
-      <w:proofErr w:type="spellEnd"/>
-    </w:p>
-    <w:p>
-      <w:pPr>
-        <w:bidi/>
-      </w:pPr>
-      <w:proofErr w:type="spellStart"/>
-      <w:r>
-        <w:t>جلوگیری</w:t>
-      </w:r>
-      <w:proofErr w:type="spellEnd"/>
-      <w:r>
-        <w:t xml:space="preserve"> </w:t>
-      </w:r>
-      <w:proofErr w:type="spellStart"/>
-      <w:r>
-        <w:t>از</w:t>
-      </w:r>
-      <w:proofErr w:type="spellEnd"/>
-      <w:r>
-        <w:t xml:space="preserve"> </w:t>
-      </w:r>
-      <w:proofErr w:type="spellStart"/>
-      <w:r>
-        <w:t>تخصیص</w:t>
-      </w:r>
-      <w:proofErr w:type="spellEnd"/>
-      <w:r>
-        <w:t xml:space="preserve"> </w:t>
-      </w:r>
-      <w:proofErr w:type="spellStart"/>
-      <w:r>
-        <w:t>هم‌زمان</w:t>
-      </w:r>
-      <w:proofErr w:type="spellEnd"/>
-      <w:r>
-        <w:t xml:space="preserve"> </w:t>
-      </w:r>
-      <w:proofErr w:type="spellStart"/>
-      <w:r>
-        <w:t>اولویت</w:t>
-      </w:r>
-      <w:proofErr w:type="spellEnd"/>
-      <w:r>
-        <w:t xml:space="preserve">: </w:t>
-      </w:r>
-      <w:proofErr w:type="spellStart"/>
-      <w:r>
-        <w:t>بسیار</w:t>
-      </w:r>
-      <w:proofErr w:type="spellEnd"/>
-      <w:r>
-        <w:t xml:space="preserve"> </w:t>
-      </w:r>
-      <w:proofErr w:type="spellStart"/>
-      <w:r>
-        <w:t>بالا</w:t>
-      </w:r>
-      <w:proofErr w:type="spellEnd"/>
-    </w:p>
-    <w:p>
-      <w:pPr>
-        <w:bidi/>
-      </w:pPr>
-      <w:proofErr w:type="spellStart"/>
-      <w:r>
-        <w:t>مدیریت</w:t>
-      </w:r>
-      <w:proofErr w:type="spellEnd"/>
-      <w:r>
-        <w:t xml:space="preserve"> </w:t>
-      </w:r>
-      <w:proofErr w:type="spellStart"/>
-      <w:r>
-        <w:t>کاربران</w:t>
-      </w:r>
-      <w:proofErr w:type="spellEnd"/>
-      <w:r>
-        <w:t xml:space="preserve"> و </w:t>
-      </w:r>
-      <w:proofErr w:type="spellStart"/>
-      <w:r>
-        <w:t>نقش‌ها</w:t>
-      </w:r>
-      <w:proofErr w:type="spellEnd"/>
-      <w:r>
-        <w:t xml:space="preserve"> </w:t>
-      </w:r>
-      <w:proofErr w:type="spellStart"/>
-      <w:r>
-        <w:t>اولویت</w:t>
-      </w:r>
-      <w:proofErr w:type="spellEnd"/>
-      <w:r>
-        <w:t xml:space="preserve">: </w:t>
-      </w:r>
-      <w:proofErr w:type="spellStart"/>
-      <w:r>
-        <w:t>بسیار</w:t>
-      </w:r>
-      <w:proofErr w:type="spellEnd"/>
-      <w:r>
-        <w:t xml:space="preserve"> </w:t>
-      </w:r>
-      <w:proofErr w:type="spellStart"/>
-      <w:r>
-        <w:t>بالا</w:t>
-      </w:r>
-      <w:proofErr w:type="spellEnd"/>
-    </w:p>
-    <w:p>
-      <w:pPr>
-        <w:bidi/>
-      </w:pPr>
-      <w:proofErr w:type="spellStart"/>
-      <w:r>
-        <w:t>مدیریت</w:t>
-      </w:r>
-      <w:proofErr w:type="spellEnd"/>
-      <w:r>
-        <w:t xml:space="preserve"> </w:t>
-      </w:r>
-      <w:proofErr w:type="spellStart"/>
-      <w:r>
-        <w:t>پایگاه</w:t>
-      </w:r>
-      <w:proofErr w:type="spellEnd"/>
-      <w:r>
-        <w:t xml:space="preserve"> </w:t>
-      </w:r>
-      <w:proofErr w:type="spellStart"/>
-      <w:r>
-        <w:t>داده</w:t>
-      </w:r>
-      <w:proofErr w:type="spellEnd"/>
-      <w:r>
-        <w:t xml:space="preserve"> </w:t>
-      </w:r>
-      <w:proofErr w:type="spellStart"/>
-      <w:r>
-        <w:t>اولویت</w:t>
-      </w:r>
-      <w:proofErr w:type="spellEnd"/>
-      <w:r>
-        <w:t xml:space="preserve">: </w:t>
-      </w:r>
-      <w:proofErr w:type="spellStart"/>
-      <w:r>
-        <w:t>بسیار</w:t>
-      </w:r>
-      <w:proofErr w:type="spellEnd"/>
-      <w:r>
-        <w:t xml:space="preserve"> </w:t>
-      </w:r>
-      <w:proofErr w:type="spellStart"/>
-      <w:r>
-        <w:t>بالا</w:t>
-      </w:r>
-      <w:proofErr w:type="spellEnd"/>
-    </w:p>
-    <w:p>
-      <w:pPr>
-        <w:bidi/>
-      </w:pPr>
-      <w:proofErr w:type="spellStart"/>
-      <w:r>
-        <w:t>ثبت</w:t>
-      </w:r>
-      <w:proofErr w:type="spellEnd"/>
-      <w:r>
-        <w:t xml:space="preserve"> </w:t>
-      </w:r>
-      <w:proofErr w:type="spellStart"/>
-      <w:r>
-        <w:t>زمان</w:t>
-      </w:r>
-      <w:proofErr w:type="spellEnd"/>
-      <w:r>
-        <w:t xml:space="preserve"> </w:t>
-      </w:r>
-      <w:proofErr w:type="spellStart"/>
-      <w:r>
-        <w:t>ورود</w:t>
-      </w:r>
-      <w:proofErr w:type="spellEnd"/>
-      <w:r>
-        <w:t xml:space="preserve"> و </w:t>
-      </w:r>
-      <w:proofErr w:type="spellStart"/>
-      <w:r>
-        <w:t>خروج</w:t>
-      </w:r>
-      <w:proofErr w:type="spellEnd"/>
-      <w:r>
-        <w:t xml:space="preserve"> </w:t>
-      </w:r>
-      <w:proofErr w:type="spellStart"/>
-      <w:r>
-        <w:t>اولویت</w:t>
-      </w:r>
-      <w:proofErr w:type="spellEnd"/>
-      <w:r>
-        <w:t xml:space="preserve">: </w:t>
-      </w:r>
-      <w:proofErr w:type="spellStart"/>
-      <w:r>
-        <w:t>بالا</w:t>
-      </w:r>
-      <w:proofErr w:type="spellEnd"/>
-    </w:p>
-    <w:p>
-      <w:pPr>
-        <w:pStyle w:val="Heading2"/>
-        <w:bidi/>
-      </w:pPr>
-      <w:r>
-        <w:t>تسک‌ها</w:t>
+        <w:rPr>
+          <w:rFonts w:asciiTheme="majorHAnsi" w:eastAsiaTheme="majorEastAsia" w:hAnsiTheme="majorHAnsi" w:cstheme="majorBidi"/>
+          <w:b/>
+          <w:bCs/>
+          <w:color w:val="000000" w:themeColor="text1"/>
+          <w:sz w:val="28"/>
+          <w:szCs w:val="28"/>
+        </w:rPr>
+        <w:t>:</w:t>
       </w:r>
     </w:p>
     <w:p>
       <w:pPr>
+        <w:numPr>
+          <w:ilvl w:val="0"/>
+          <w:numId w:val="11"/>
+        </w:numPr>
         <w:bidi/>
+        <w:rPr>
+          <w:rFonts w:asciiTheme="majorHAnsi" w:eastAsiaTheme="majorEastAsia" w:hAnsiTheme="majorHAnsi" w:cstheme="majorBidi"/>
+          <w:b/>
+          <w:bCs/>
+          <w:color w:val="000000" w:themeColor="text1"/>
+          <w:sz w:val="28"/>
+          <w:szCs w:val="28"/>
+        </w:rPr>
       </w:pPr>
       <w:r>
-        <w:t>- طراحی و پیاده‌سازی دیتابیس کاربران و نقش‌ها</w:t>
+        <w:rPr>
+          <w:rFonts w:asciiTheme="majorHAnsi" w:eastAsiaTheme="majorEastAsia" w:hAnsiTheme="majorHAnsi" w:cstheme="majorBidi"/>
+          <w:b/>
+          <w:bCs/>
+          <w:color w:val="000000" w:themeColor="text1"/>
+          <w:sz w:val="28"/>
+          <w:szCs w:val="28"/>
+          <w:rtl/>
+        </w:rPr>
+        <w:t>ورود با شماره دانشجویی یا شناسه کارمندی</w:t>
       </w:r>
       <w:r>
+        <w:rPr>
+          <w:rFonts w:asciiTheme="majorHAnsi" w:eastAsiaTheme="majorEastAsia" w:hAnsiTheme="majorHAnsi" w:cstheme="majorBidi"/>
+          <w:b/>
+          <w:bCs/>
+          <w:color w:val="000000" w:themeColor="text1"/>
+          <w:sz w:val="28"/>
+          <w:szCs w:val="28"/>
+        </w:rPr>
         <w:br/>
-        <w:t>- پیاده‌سازی لاگین کاربران</w:t>
       </w:r>
       <w:r>
-        <w:br/>
-        <w:t>- طراحی جدول میزها و سیستم‌ها</w:t>
+        <w:rPr>
+          <w:rFonts w:asciiTheme="majorHAnsi" w:eastAsiaTheme="majorEastAsia" w:hAnsiTheme="majorHAnsi" w:cstheme="majorBidi"/>
+          <w:b/>
+          <w:bCs/>
+          <w:color w:val="000000" w:themeColor="text1"/>
+          <w:sz w:val="28"/>
+          <w:szCs w:val="28"/>
+          <w:rtl/>
+        </w:rPr>
+        <w:t>اولویت: بسیار بالا</w:t>
       </w:r>
       <w:r>
+        <w:rPr>
+          <w:rFonts w:asciiTheme="majorHAnsi" w:eastAsiaTheme="majorEastAsia" w:hAnsiTheme="majorHAnsi" w:cstheme="majorBidi"/>
+          <w:b/>
+          <w:bCs/>
+          <w:color w:val="000000" w:themeColor="text1"/>
+          <w:sz w:val="28"/>
+          <w:szCs w:val="28"/>
+        </w:rPr>
         <w:br/>
-        <w:t>- پیاده‌سازی تخصیص خودکار میز</w:t>
       </w:r>
       <w:r>
-        <w:br/>
-        <w:t>- جلوگیری از تخصیص هم‌زمان</w:t>
-      </w:r>
-      <w:r>
-        <w:br/>
-        <w:t>- ثبت زمان ورود و خروج کاربران</w:t>
+        <w:rPr>
+          <w:rFonts w:asciiTheme="majorHAnsi" w:eastAsiaTheme="majorEastAsia" w:hAnsiTheme="majorHAnsi" w:cstheme="majorBidi"/>
+          <w:b/>
+          <w:bCs/>
+          <w:color w:val="000000" w:themeColor="text1"/>
+          <w:sz w:val="28"/>
+          <w:szCs w:val="28"/>
+          <w:rtl/>
+        </w:rPr>
+        <w:t>احراز هویت کاربران دانشجو، استاد و ادمین</w:t>
       </w:r>
     </w:p>
     <w:p>
       <w:pPr>
-        <w:pStyle w:val="Heading2"/>
+        <w:numPr>
+          <w:ilvl w:val="0"/>
+          <w:numId w:val="11"/>
+        </w:numPr>
         <w:bidi/>
+        <w:rPr>
+          <w:rFonts w:asciiTheme="majorHAnsi" w:eastAsiaTheme="majorEastAsia" w:hAnsiTheme="majorHAnsi" w:cstheme="majorBidi"/>
+          <w:b/>
+          <w:bCs/>
+          <w:color w:val="000000" w:themeColor="text1"/>
+          <w:sz w:val="28"/>
+          <w:szCs w:val="28"/>
+        </w:rPr>
       </w:pPr>
       <w:r>
-        <w:t>خروجی اسپرینت</w:t>
+        <w:rPr>
+          <w:rFonts w:asciiTheme="majorHAnsi" w:eastAsiaTheme="majorEastAsia" w:hAnsiTheme="majorHAnsi" w:cstheme="majorBidi"/>
+          <w:b/>
+          <w:bCs/>
+          <w:color w:val="000000" w:themeColor="text1"/>
+          <w:sz w:val="28"/>
+          <w:szCs w:val="28"/>
+          <w:rtl/>
+        </w:rPr>
+        <w:lastRenderedPageBreak/>
+        <w:t>تخصیص خودکار میز یا کامپیوتر</w:t>
+      </w:r>
+      <w:r>
+        <w:rPr>
+          <w:rFonts w:asciiTheme="majorHAnsi" w:eastAsiaTheme="majorEastAsia" w:hAnsiTheme="majorHAnsi" w:cstheme="majorBidi"/>
+          <w:b/>
+          <w:bCs/>
+          <w:color w:val="000000" w:themeColor="text1"/>
+          <w:sz w:val="28"/>
+          <w:szCs w:val="28"/>
+        </w:rPr>
+        <w:br/>
+      </w:r>
+      <w:r>
+        <w:rPr>
+          <w:rFonts w:asciiTheme="majorHAnsi" w:eastAsiaTheme="majorEastAsia" w:hAnsiTheme="majorHAnsi" w:cstheme="majorBidi"/>
+          <w:b/>
+          <w:bCs/>
+          <w:color w:val="000000" w:themeColor="text1"/>
+          <w:sz w:val="28"/>
+          <w:szCs w:val="28"/>
+          <w:rtl/>
+        </w:rPr>
+        <w:t>اولویت: بسیار بالا</w:t>
+      </w:r>
+      <w:r>
+        <w:rPr>
+          <w:rFonts w:asciiTheme="majorHAnsi" w:eastAsiaTheme="majorEastAsia" w:hAnsiTheme="majorHAnsi" w:cstheme="majorBidi"/>
+          <w:b/>
+          <w:bCs/>
+          <w:color w:val="000000" w:themeColor="text1"/>
+          <w:sz w:val="28"/>
+          <w:szCs w:val="28"/>
+        </w:rPr>
+        <w:br/>
+      </w:r>
+      <w:r>
+        <w:rPr>
+          <w:rFonts w:asciiTheme="majorHAnsi" w:eastAsiaTheme="majorEastAsia" w:hAnsiTheme="majorHAnsi" w:cstheme="majorBidi"/>
+          <w:b/>
+          <w:bCs/>
+          <w:color w:val="000000" w:themeColor="text1"/>
+          <w:sz w:val="28"/>
+          <w:szCs w:val="28"/>
+          <w:rtl/>
+        </w:rPr>
+        <w:t>اختصاص یک میز یا سیستم آزاد هنگام ورود کاربر</w:t>
       </w:r>
     </w:p>
     <w:p>
       <w:pPr>
+        <w:numPr>
+          <w:ilvl w:val="0"/>
+          <w:numId w:val="11"/>
+        </w:numPr>
         <w:bidi/>
+        <w:rPr>
+          <w:rFonts w:asciiTheme="majorHAnsi" w:eastAsiaTheme="majorEastAsia" w:hAnsiTheme="majorHAnsi" w:cstheme="majorBidi"/>
+          <w:b/>
+          <w:bCs/>
+          <w:color w:val="000000" w:themeColor="text1"/>
+          <w:sz w:val="28"/>
+          <w:szCs w:val="28"/>
+        </w:rPr>
       </w:pPr>
       <w:r>
-        <w:t xml:space="preserve">در پایان این اسپرینت، کاربران قادر به ورود به سیستم هستند، نقش آن‌ها مشخص می‌شود، میز یا سیستم آزاد به‌صورت خودکار تخصیص داده می‌شود و زمان </w:t>
+        <w:rPr>
+          <w:rFonts w:asciiTheme="majorHAnsi" w:eastAsiaTheme="majorEastAsia" w:hAnsiTheme="majorHAnsi" w:cstheme="majorBidi"/>
+          <w:b/>
+          <w:bCs/>
+          <w:color w:val="000000" w:themeColor="text1"/>
+          <w:sz w:val="28"/>
+          <w:szCs w:val="28"/>
+          <w:rtl/>
+        </w:rPr>
+        <w:t>جلوگیری از تخصیص هم‌زمان یک میز به چند کاربر</w:t>
       </w:r>
-      <w:proofErr w:type="spellStart"/>
       <w:r>
-        <w:t>ورود</w:t>
+        <w:rPr>
+          <w:rFonts w:asciiTheme="majorHAnsi" w:eastAsiaTheme="majorEastAsia" w:hAnsiTheme="majorHAnsi" w:cstheme="majorBidi"/>
+          <w:b/>
+          <w:bCs/>
+          <w:color w:val="000000" w:themeColor="text1"/>
+          <w:sz w:val="28"/>
+          <w:szCs w:val="28"/>
+        </w:rPr>
+        <w:br/>
       </w:r>
-      <w:proofErr w:type="spellEnd"/>
       <w:r>
-        <w:t xml:space="preserve"> و </w:t>
+        <w:rPr>
+          <w:rFonts w:asciiTheme="majorHAnsi" w:eastAsiaTheme="majorEastAsia" w:hAnsiTheme="majorHAnsi" w:cstheme="majorBidi"/>
+          <w:b/>
+          <w:bCs/>
+          <w:color w:val="000000" w:themeColor="text1"/>
+          <w:sz w:val="28"/>
+          <w:szCs w:val="28"/>
+          <w:rtl/>
+        </w:rPr>
+        <w:t>اولویت: بسیار بالا</w:t>
       </w:r>
-      <w:proofErr w:type="spellStart"/>
       <w:r>
-        <w:t>خروج</w:t>
+        <w:rPr>
+          <w:rFonts w:asciiTheme="majorHAnsi" w:eastAsiaTheme="majorEastAsia" w:hAnsiTheme="majorHAnsi" w:cstheme="majorBidi"/>
+          <w:b/>
+          <w:bCs/>
+          <w:color w:val="000000" w:themeColor="text1"/>
+          <w:sz w:val="28"/>
+          <w:szCs w:val="28"/>
+        </w:rPr>
+        <w:br/>
       </w:r>
-      <w:proofErr w:type="spellEnd"/>
       <w:r>
-        <w:t xml:space="preserve"> </w:t>
+        <w:rPr>
+          <w:rFonts w:asciiTheme="majorHAnsi" w:eastAsiaTheme="majorEastAsia" w:hAnsiTheme="majorHAnsi" w:cstheme="majorBidi"/>
+          <w:b/>
+          <w:bCs/>
+          <w:color w:val="000000" w:themeColor="text1"/>
+          <w:sz w:val="28"/>
+          <w:szCs w:val="28"/>
+          <w:rtl/>
+        </w:rPr>
+        <w:t>مدیریت هم‌زمانی و جلوگیری از خطای سیستمی</w:t>
       </w:r>
-      <w:proofErr w:type="spellStart"/>
+    </w:p>
+    <w:p>
+      <w:pPr>
+        <w:numPr>
+          <w:ilvl w:val="0"/>
+          <w:numId w:val="11"/>
+        </w:numPr>
+        <w:bidi/>
+        <w:rPr>
+          <w:rFonts w:asciiTheme="majorHAnsi" w:eastAsiaTheme="majorEastAsia" w:hAnsiTheme="majorHAnsi" w:cstheme="majorBidi"/>
+          <w:b/>
+          <w:bCs/>
+          <w:color w:val="000000" w:themeColor="text1"/>
+          <w:sz w:val="28"/>
+          <w:szCs w:val="28"/>
+        </w:rPr>
+      </w:pPr>
       <w:r>
-        <w:t>کاربران</w:t>
+        <w:rPr>
+          <w:rFonts w:asciiTheme="majorHAnsi" w:eastAsiaTheme="majorEastAsia" w:hAnsiTheme="majorHAnsi" w:cstheme="majorBidi"/>
+          <w:b/>
+          <w:bCs/>
+          <w:color w:val="000000" w:themeColor="text1"/>
+          <w:sz w:val="28"/>
+          <w:szCs w:val="28"/>
+          <w:rtl/>
+        </w:rPr>
+        <w:t>مدیریت کاربران و نقش‌ها</w:t>
       </w:r>
-      <w:proofErr w:type="spellEnd"/>
       <w:r>
-        <w:t xml:space="preserve"> </w:t>
+        <w:rPr>
+          <w:rFonts w:asciiTheme="majorHAnsi" w:eastAsiaTheme="majorEastAsia" w:hAnsiTheme="majorHAnsi" w:cstheme="majorBidi"/>
+          <w:b/>
+          <w:bCs/>
+          <w:color w:val="000000" w:themeColor="text1"/>
+          <w:sz w:val="28"/>
+          <w:szCs w:val="28"/>
+        </w:rPr>
+        <w:br/>
       </w:r>
-      <w:proofErr w:type="spellStart"/>
       <w:r>
-        <w:t>ثبت</w:t>
+        <w:rPr>
+          <w:rFonts w:asciiTheme="majorHAnsi" w:eastAsiaTheme="majorEastAsia" w:hAnsiTheme="majorHAnsi" w:cstheme="majorBidi"/>
+          <w:b/>
+          <w:bCs/>
+          <w:color w:val="000000" w:themeColor="text1"/>
+          <w:sz w:val="28"/>
+          <w:szCs w:val="28"/>
+          <w:rtl/>
+        </w:rPr>
+        <w:t>اولویت: بسیار بالا</w:t>
       </w:r>
-      <w:proofErr w:type="spellEnd"/>
       <w:r>
-        <w:t xml:space="preserve"> </w:t>
+        <w:rPr>
+          <w:rFonts w:asciiTheme="majorHAnsi" w:eastAsiaTheme="majorEastAsia" w:hAnsiTheme="majorHAnsi" w:cstheme="majorBidi"/>
+          <w:b/>
+          <w:bCs/>
+          <w:color w:val="000000" w:themeColor="text1"/>
+          <w:sz w:val="28"/>
+          <w:szCs w:val="28"/>
+        </w:rPr>
+        <w:br/>
       </w:r>
-      <w:proofErr w:type="spellStart"/>
       <w:r>
-        <w:t>خواهد</w:t>
+        <w:rPr>
+          <w:rFonts w:asciiTheme="majorHAnsi" w:eastAsiaTheme="majorEastAsia" w:hAnsiTheme="majorHAnsi" w:cstheme="majorBidi"/>
+          <w:b/>
+          <w:bCs/>
+          <w:color w:val="000000" w:themeColor="text1"/>
+          <w:sz w:val="28"/>
+          <w:szCs w:val="28"/>
+          <w:rtl/>
+        </w:rPr>
+        <w:t>تعریف نقش‌های دانشجو، استاد و ادمین و سطح دسترسی آن‌ها</w:t>
       </w:r>
-      <w:proofErr w:type="spellEnd"/>
+    </w:p>
+    <w:p>
+      <w:pPr>
+        <w:numPr>
+          <w:ilvl w:val="0"/>
+          <w:numId w:val="11"/>
+        </w:numPr>
+        <w:bidi/>
+        <w:rPr>
+          <w:rFonts w:asciiTheme="majorHAnsi" w:eastAsiaTheme="majorEastAsia" w:hAnsiTheme="majorHAnsi" w:cstheme="majorBidi"/>
+          <w:b/>
+          <w:bCs/>
+          <w:color w:val="000000" w:themeColor="text1"/>
+          <w:sz w:val="28"/>
+          <w:szCs w:val="28"/>
+        </w:rPr>
+      </w:pPr>
       <w:r>
-        <w:t xml:space="preserve"> </w:t>
+        <w:rPr>
+          <w:rFonts w:asciiTheme="majorHAnsi" w:eastAsiaTheme="majorEastAsia" w:hAnsiTheme="majorHAnsi" w:cstheme="majorBidi"/>
+          <w:b/>
+          <w:bCs/>
+          <w:color w:val="000000" w:themeColor="text1"/>
+          <w:sz w:val="28"/>
+          <w:szCs w:val="28"/>
+          <w:rtl/>
+        </w:rPr>
+        <w:t>مدیریت پایگاه داده</w:t>
       </w:r>
-      <w:proofErr w:type="spellStart"/>
       <w:r>
-        <w:t>شد</w:t>
+        <w:rPr>
+          <w:rFonts w:asciiTheme="majorHAnsi" w:eastAsiaTheme="majorEastAsia" w:hAnsiTheme="majorHAnsi" w:cstheme="majorBidi"/>
+          <w:b/>
+          <w:bCs/>
+          <w:color w:val="000000" w:themeColor="text1"/>
+          <w:sz w:val="28"/>
+          <w:szCs w:val="28"/>
+        </w:rPr>
+        <w:br/>
       </w:r>
-      <w:proofErr w:type="spellEnd"/>
       <w:r>
+        <w:rPr>
+          <w:rFonts w:asciiTheme="majorHAnsi" w:eastAsiaTheme="majorEastAsia" w:hAnsiTheme="majorHAnsi" w:cstheme="majorBidi"/>
+          <w:b/>
+          <w:bCs/>
+          <w:color w:val="000000" w:themeColor="text1"/>
+          <w:sz w:val="28"/>
+          <w:szCs w:val="28"/>
+          <w:rtl/>
+        </w:rPr>
+        <w:t>اولویت: بسیار بالا</w:t>
+      </w:r>
+      <w:r>
+        <w:rPr>
+          <w:rFonts w:asciiTheme="majorHAnsi" w:eastAsiaTheme="majorEastAsia" w:hAnsiTheme="majorHAnsi" w:cstheme="majorBidi"/>
+          <w:b/>
+          <w:bCs/>
+          <w:color w:val="000000" w:themeColor="text1"/>
+          <w:sz w:val="28"/>
+          <w:szCs w:val="28"/>
+        </w:rPr>
+        <w:br/>
+      </w:r>
+      <w:r>
+        <w:rPr>
+          <w:rFonts w:asciiTheme="majorHAnsi" w:eastAsiaTheme="majorEastAsia" w:hAnsiTheme="majorHAnsi" w:cstheme="majorBidi"/>
+          <w:b/>
+          <w:bCs/>
+          <w:color w:val="000000" w:themeColor="text1"/>
+          <w:sz w:val="28"/>
+          <w:szCs w:val="28"/>
+          <w:rtl/>
+        </w:rPr>
+        <w:t>طراحی و پیاده‌سازی جداول اصلی سیستم</w:t>
+      </w:r>
+    </w:p>
+    <w:p>
+      <w:pPr>
+        <w:numPr>
+          <w:ilvl w:val="0"/>
+          <w:numId w:val="11"/>
+        </w:numPr>
+        <w:bidi/>
+        <w:rPr>
+          <w:rFonts w:asciiTheme="majorHAnsi" w:eastAsiaTheme="majorEastAsia" w:hAnsiTheme="majorHAnsi" w:cstheme="majorBidi"/>
+          <w:b/>
+          <w:bCs/>
+          <w:color w:val="000000" w:themeColor="text1"/>
+          <w:sz w:val="28"/>
+          <w:szCs w:val="28"/>
+        </w:rPr>
+      </w:pPr>
+      <w:r>
+        <w:rPr>
+          <w:rFonts w:asciiTheme="majorHAnsi" w:eastAsiaTheme="majorEastAsia" w:hAnsiTheme="majorHAnsi" w:cstheme="majorBidi"/>
+          <w:b/>
+          <w:bCs/>
+          <w:color w:val="000000" w:themeColor="text1"/>
+          <w:sz w:val="28"/>
+          <w:szCs w:val="28"/>
+          <w:rtl/>
+        </w:rPr>
+        <w:t>ثبت زمان ورود و خروج کاربران</w:t>
+      </w:r>
+      <w:r>
+        <w:rPr>
+          <w:rFonts w:asciiTheme="majorHAnsi" w:eastAsiaTheme="majorEastAsia" w:hAnsiTheme="majorHAnsi" w:cstheme="majorBidi"/>
+          <w:b/>
+          <w:bCs/>
+          <w:color w:val="000000" w:themeColor="text1"/>
+          <w:sz w:val="28"/>
+          <w:szCs w:val="28"/>
+        </w:rPr>
+        <w:br/>
+      </w:r>
+      <w:r>
+        <w:rPr>
+          <w:rFonts w:asciiTheme="majorHAnsi" w:eastAsiaTheme="majorEastAsia" w:hAnsiTheme="majorHAnsi" w:cstheme="majorBidi"/>
+          <w:b/>
+          <w:bCs/>
+          <w:color w:val="000000" w:themeColor="text1"/>
+          <w:sz w:val="28"/>
+          <w:szCs w:val="28"/>
+          <w:rtl/>
+        </w:rPr>
+        <w:t>اولویت: بالا</w:t>
+      </w:r>
+      <w:r>
+        <w:rPr>
+          <w:rFonts w:asciiTheme="majorHAnsi" w:eastAsiaTheme="majorEastAsia" w:hAnsiTheme="majorHAnsi" w:cstheme="majorBidi"/>
+          <w:b/>
+          <w:bCs/>
+          <w:color w:val="000000" w:themeColor="text1"/>
+          <w:sz w:val="28"/>
+          <w:szCs w:val="28"/>
+        </w:rPr>
+        <w:br/>
+      </w:r>
+      <w:r>
+        <w:rPr>
+          <w:rFonts w:asciiTheme="majorHAnsi" w:eastAsiaTheme="majorEastAsia" w:hAnsiTheme="majorHAnsi" w:cstheme="majorBidi"/>
+          <w:b/>
+          <w:bCs/>
+          <w:color w:val="000000" w:themeColor="text1"/>
+          <w:sz w:val="28"/>
+          <w:szCs w:val="28"/>
+          <w:rtl/>
+        </w:rPr>
+        <w:t>ذخیره اطلاعات حضور کاربران در سایت کامپیوتر</w:t>
+      </w:r>
+    </w:p>
+    <w:p>
+      <w:pPr>
+        <w:bidi/>
+        <w:rPr>
+          <w:rFonts w:asciiTheme="majorHAnsi" w:eastAsiaTheme="majorEastAsia" w:hAnsiTheme="majorHAnsi" w:cstheme="majorBidi"/>
+          <w:b/>
+          <w:bCs/>
+          <w:color w:val="000000" w:themeColor="text1"/>
+          <w:sz w:val="28"/>
+          <w:szCs w:val="28"/>
+        </w:rPr>
+      </w:pPr>
+      <w:r>
+        <w:rPr>
+          <w:rFonts w:asciiTheme="majorHAnsi" w:eastAsiaTheme="majorEastAsia" w:hAnsiTheme="majorHAnsi" w:cstheme="majorBidi"/>
+          <w:b/>
+          <w:bCs/>
+          <w:color w:val="000000" w:themeColor="text1"/>
+          <w:sz w:val="28"/>
+          <w:szCs w:val="28"/>
+        </w:rPr>
+        <w:pict w14:anchorId="218CAC8C">
+          <v:rect id="_x0000_i1064" style="width:0;height:1.5pt" o:hralign="center" o:hrstd="t" o:hr="t" fillcolor="#a0a0a0" stroked="f"/>
+        </w:pict>
+      </w:r>
+    </w:p>
+    <w:p>
+      <w:pPr>
+        <w:bidi/>
+        <w:rPr>
+          <w:rFonts w:asciiTheme="majorHAnsi" w:eastAsiaTheme="majorEastAsia" w:hAnsiTheme="majorHAnsi" w:cstheme="majorBidi"/>
+          <w:b/>
+          <w:bCs/>
+          <w:color w:val="000000" w:themeColor="text1"/>
+          <w:sz w:val="28"/>
+          <w:szCs w:val="28"/>
+        </w:rPr>
+      </w:pPr>
+      <w:r>
+        <w:rPr>
+          <w:rFonts w:asciiTheme="majorHAnsi" w:eastAsiaTheme="majorEastAsia" w:hAnsiTheme="majorHAnsi" w:cstheme="majorBidi"/>
+          <w:b/>
+          <w:bCs/>
+          <w:color w:val="000000" w:themeColor="text1"/>
+          <w:sz w:val="28"/>
+          <w:szCs w:val="28"/>
+          <w:rtl/>
+        </w:rPr>
+        <w:t>تسک‌های اسپرینت</w:t>
+      </w:r>
+      <w:r>
+        <w:rPr>
+          <w:rFonts w:asciiTheme="majorHAnsi" w:eastAsiaTheme="majorEastAsia" w:hAnsiTheme="majorHAnsi" w:cstheme="majorBidi"/>
+          <w:b/>
+          <w:bCs/>
+          <w:color w:val="000000" w:themeColor="text1"/>
+          <w:sz w:val="28"/>
+          <w:szCs w:val="28"/>
+        </w:rPr>
+        <w:t xml:space="preserve"> (Sprint Tasks)</w:t>
+      </w:r>
+    </w:p>
+    <w:p>
+      <w:pPr>
+        <w:bidi/>
+        <w:rPr>
+          <w:rFonts w:asciiTheme="majorHAnsi" w:eastAsiaTheme="majorEastAsia" w:hAnsiTheme="majorHAnsi" w:cstheme="majorBidi"/>
+          <w:b/>
+          <w:bCs/>
+          <w:color w:val="000000" w:themeColor="text1"/>
+          <w:sz w:val="28"/>
+          <w:szCs w:val="28"/>
+        </w:rPr>
+      </w:pPr>
+      <w:r>
+        <w:rPr>
+          <w:rFonts w:asciiTheme="majorHAnsi" w:eastAsiaTheme="majorEastAsia" w:hAnsiTheme="majorHAnsi" w:cstheme="majorBidi"/>
+          <w:b/>
+          <w:bCs/>
+          <w:color w:val="000000" w:themeColor="text1"/>
+          <w:sz w:val="28"/>
+          <w:szCs w:val="28"/>
+          <w:rtl/>
+        </w:rPr>
+        <w:t>برای پیاده‌سازی آیتم‌های انتخاب‌شده، هر بک‌لاگ آیتم به تسک‌های کوچک‌تر تقسیم شده است تا انجام کار به‌صورت گروهی و مدیریت‌پذیر باشد</w:t>
+      </w:r>
+      <w:r>
+        <w:rPr>
+          <w:rFonts w:asciiTheme="majorHAnsi" w:eastAsiaTheme="majorEastAsia" w:hAnsiTheme="majorHAnsi" w:cstheme="majorBidi"/>
+          <w:b/>
+          <w:bCs/>
+          <w:color w:val="000000" w:themeColor="text1"/>
+          <w:sz w:val="28"/>
+          <w:szCs w:val="28"/>
+        </w:rPr>
+        <w:t>:</w:t>
+      </w:r>
+    </w:p>
+    <w:p>
+      <w:pPr>
+        <w:numPr>
+          <w:ilvl w:val="0"/>
+          <w:numId w:val="12"/>
+        </w:numPr>
+        <w:bidi/>
+        <w:rPr>
+          <w:rFonts w:asciiTheme="majorHAnsi" w:eastAsiaTheme="majorEastAsia" w:hAnsiTheme="majorHAnsi" w:cstheme="majorBidi"/>
+          <w:b/>
+          <w:bCs/>
+          <w:color w:val="000000" w:themeColor="text1"/>
+          <w:sz w:val="28"/>
+          <w:szCs w:val="28"/>
+        </w:rPr>
+      </w:pPr>
+      <w:r>
+        <w:rPr>
+          <w:rFonts w:asciiTheme="majorHAnsi" w:eastAsiaTheme="majorEastAsia" w:hAnsiTheme="majorHAnsi" w:cstheme="majorBidi"/>
+          <w:b/>
+          <w:bCs/>
+          <w:color w:val="000000" w:themeColor="text1"/>
+          <w:sz w:val="28"/>
+          <w:szCs w:val="28"/>
+          <w:rtl/>
+        </w:rPr>
+        <w:t>طراحی و پیاده‌سازی پایگاه داده کاربران و نقش‌ها</w:t>
+      </w:r>
+    </w:p>
+    <w:p>
+      <w:pPr>
+        <w:numPr>
+          <w:ilvl w:val="0"/>
+          <w:numId w:val="12"/>
+        </w:numPr>
+        <w:bidi/>
+        <w:rPr>
+          <w:rFonts w:asciiTheme="majorHAnsi" w:eastAsiaTheme="majorEastAsia" w:hAnsiTheme="majorHAnsi" w:cstheme="majorBidi"/>
+          <w:b/>
+          <w:bCs/>
+          <w:color w:val="000000" w:themeColor="text1"/>
+          <w:sz w:val="28"/>
+          <w:szCs w:val="28"/>
+        </w:rPr>
+      </w:pPr>
+      <w:r>
+        <w:rPr>
+          <w:rFonts w:asciiTheme="majorHAnsi" w:eastAsiaTheme="majorEastAsia" w:hAnsiTheme="majorHAnsi" w:cstheme="majorBidi"/>
+          <w:b/>
+          <w:bCs/>
+          <w:color w:val="000000" w:themeColor="text1"/>
+          <w:sz w:val="28"/>
+          <w:szCs w:val="28"/>
+          <w:rtl/>
+        </w:rPr>
+        <w:t>پیاده‌سازی فرآیند ورود کاربران به سیستم</w:t>
+      </w:r>
+      <w:r>
+        <w:rPr>
+          <w:rFonts w:asciiTheme="majorHAnsi" w:eastAsiaTheme="majorEastAsia" w:hAnsiTheme="majorHAnsi" w:cstheme="majorBidi"/>
+          <w:b/>
+          <w:bCs/>
+          <w:color w:val="000000" w:themeColor="text1"/>
+          <w:sz w:val="28"/>
+          <w:szCs w:val="28"/>
+        </w:rPr>
+        <w:t xml:space="preserve"> (Login)</w:t>
+      </w:r>
+    </w:p>
+    <w:p>
+      <w:pPr>
+        <w:numPr>
+          <w:ilvl w:val="0"/>
+          <w:numId w:val="12"/>
+        </w:numPr>
+        <w:bidi/>
+        <w:rPr>
+          <w:rFonts w:asciiTheme="majorHAnsi" w:eastAsiaTheme="majorEastAsia" w:hAnsiTheme="majorHAnsi" w:cstheme="majorBidi"/>
+          <w:b/>
+          <w:bCs/>
+          <w:color w:val="000000" w:themeColor="text1"/>
+          <w:sz w:val="28"/>
+          <w:szCs w:val="28"/>
+        </w:rPr>
+      </w:pPr>
+      <w:r>
+        <w:rPr>
+          <w:rFonts w:asciiTheme="majorHAnsi" w:eastAsiaTheme="majorEastAsia" w:hAnsiTheme="majorHAnsi" w:cstheme="majorBidi"/>
+          <w:b/>
+          <w:bCs/>
+          <w:color w:val="000000" w:themeColor="text1"/>
+          <w:sz w:val="28"/>
+          <w:szCs w:val="28"/>
+          <w:rtl/>
+        </w:rPr>
+        <w:t>طراحی جدول میزها و سیستم‌های موجود در سایت کامپیوتر</w:t>
+      </w:r>
+    </w:p>
+    <w:p>
+      <w:pPr>
+        <w:numPr>
+          <w:ilvl w:val="0"/>
+          <w:numId w:val="12"/>
+        </w:numPr>
+        <w:bidi/>
+        <w:rPr>
+          <w:rFonts w:asciiTheme="majorHAnsi" w:eastAsiaTheme="majorEastAsia" w:hAnsiTheme="majorHAnsi" w:cstheme="majorBidi"/>
+          <w:b/>
+          <w:bCs/>
+          <w:color w:val="000000" w:themeColor="text1"/>
+          <w:sz w:val="28"/>
+          <w:szCs w:val="28"/>
+        </w:rPr>
+      </w:pPr>
+      <w:r>
+        <w:rPr>
+          <w:rFonts w:asciiTheme="majorHAnsi" w:eastAsiaTheme="majorEastAsia" w:hAnsiTheme="majorHAnsi" w:cstheme="majorBidi"/>
+          <w:b/>
+          <w:bCs/>
+          <w:color w:val="000000" w:themeColor="text1"/>
+          <w:sz w:val="28"/>
+          <w:szCs w:val="28"/>
+          <w:rtl/>
+        </w:rPr>
+        <w:t>پیاده‌سازی منطق تخصیص خودکار میز یا سیستم آزاد</w:t>
+      </w:r>
+    </w:p>
+    <w:p>
+      <w:pPr>
+        <w:numPr>
+          <w:ilvl w:val="0"/>
+          <w:numId w:val="12"/>
+        </w:numPr>
+        <w:bidi/>
+        <w:rPr>
+          <w:rFonts w:asciiTheme="majorHAnsi" w:eastAsiaTheme="majorEastAsia" w:hAnsiTheme="majorHAnsi" w:cstheme="majorBidi"/>
+          <w:b/>
+          <w:bCs/>
+          <w:color w:val="000000" w:themeColor="text1"/>
+          <w:sz w:val="28"/>
+          <w:szCs w:val="28"/>
+        </w:rPr>
+      </w:pPr>
+      <w:r>
+        <w:rPr>
+          <w:rFonts w:asciiTheme="majorHAnsi" w:eastAsiaTheme="majorEastAsia" w:hAnsiTheme="majorHAnsi" w:cstheme="majorBidi"/>
+          <w:b/>
+          <w:bCs/>
+          <w:color w:val="000000" w:themeColor="text1"/>
+          <w:sz w:val="28"/>
+          <w:szCs w:val="28"/>
+          <w:rtl/>
+        </w:rPr>
+        <w:t>اعمال محدودیت جهت جلوگیری از تخصیص هم‌زمان یک میز</w:t>
+      </w:r>
+    </w:p>
+    <w:p>
+      <w:pPr>
+        <w:numPr>
+          <w:ilvl w:val="0"/>
+          <w:numId w:val="12"/>
+        </w:numPr>
+        <w:bidi/>
+        <w:rPr>
+          <w:rFonts w:asciiTheme="majorHAnsi" w:eastAsiaTheme="majorEastAsia" w:hAnsiTheme="majorHAnsi" w:cstheme="majorBidi"/>
+          <w:b/>
+          <w:bCs/>
+          <w:color w:val="000000" w:themeColor="text1"/>
+          <w:sz w:val="28"/>
+          <w:szCs w:val="28"/>
+        </w:rPr>
+      </w:pPr>
+      <w:r>
+        <w:rPr>
+          <w:rFonts w:asciiTheme="majorHAnsi" w:eastAsiaTheme="majorEastAsia" w:hAnsiTheme="majorHAnsi" w:cstheme="majorBidi"/>
+          <w:b/>
+          <w:bCs/>
+          <w:color w:val="000000" w:themeColor="text1"/>
+          <w:sz w:val="28"/>
+          <w:szCs w:val="28"/>
+          <w:rtl/>
+        </w:rPr>
+        <w:t>ثبت و ذخیره زمان ورود و خروج کاربران در پایگاه داده</w:t>
+      </w:r>
+    </w:p>
+    <w:p>
+      <w:pPr>
+        <w:bidi/>
+        <w:rPr>
+          <w:rFonts w:asciiTheme="majorHAnsi" w:eastAsiaTheme="majorEastAsia" w:hAnsiTheme="majorHAnsi" w:cstheme="majorBidi"/>
+          <w:b/>
+          <w:bCs/>
+          <w:color w:val="000000" w:themeColor="text1"/>
+          <w:sz w:val="28"/>
+          <w:szCs w:val="28"/>
+        </w:rPr>
+      </w:pPr>
+      <w:r>
+        <w:rPr>
+          <w:rFonts w:asciiTheme="majorHAnsi" w:eastAsiaTheme="majorEastAsia" w:hAnsiTheme="majorHAnsi" w:cstheme="majorBidi"/>
+          <w:b/>
+          <w:bCs/>
+          <w:color w:val="000000" w:themeColor="text1"/>
+          <w:sz w:val="28"/>
+          <w:szCs w:val="28"/>
+          <w:rtl/>
+        </w:rPr>
+        <w:t>تسک‌ها بین اعضای تیم تقسیم شده و هر عضو مسئول انجام بخشی از آن‌ها در بازه زمانی اسپرینت است</w:t>
+      </w:r>
+      <w:r>
+        <w:rPr>
+          <w:rFonts w:asciiTheme="majorHAnsi" w:eastAsiaTheme="majorEastAsia" w:hAnsiTheme="majorHAnsi" w:cstheme="majorBidi"/>
+          <w:b/>
+          <w:bCs/>
+          <w:color w:val="000000" w:themeColor="text1"/>
+          <w:sz w:val="28"/>
+          <w:szCs w:val="28"/>
+        </w:rPr>
+        <w:t>.</w:t>
+      </w:r>
+    </w:p>
+    <w:p>
+      <w:pPr>
+        <w:bidi/>
+        <w:rPr>
+          <w:rFonts w:asciiTheme="majorHAnsi" w:eastAsiaTheme="majorEastAsia" w:hAnsiTheme="majorHAnsi" w:cstheme="majorBidi"/>
+          <w:b/>
+          <w:bCs/>
+          <w:color w:val="000000" w:themeColor="text1"/>
+          <w:sz w:val="28"/>
+          <w:szCs w:val="28"/>
+        </w:rPr>
+      </w:pPr>
+      <w:r>
+        <w:rPr>
+          <w:rFonts w:asciiTheme="majorHAnsi" w:eastAsiaTheme="majorEastAsia" w:hAnsiTheme="majorHAnsi" w:cstheme="majorBidi"/>
+          <w:b/>
+          <w:bCs/>
+          <w:color w:val="000000" w:themeColor="text1"/>
+          <w:sz w:val="28"/>
+          <w:szCs w:val="28"/>
+        </w:rPr>
+        <w:lastRenderedPageBreak/>
+        <w:pict w14:anchorId="2CC43D25">
+          <v:rect id="_x0000_i1065" style="width:0;height:1.5pt" o:hralign="center" o:hrstd="t" o:hr="t" fillcolor="#a0a0a0" stroked="f"/>
+        </w:pict>
+      </w:r>
+    </w:p>
+    <w:p>
+      <w:pPr>
+        <w:bidi/>
+        <w:rPr>
+          <w:rFonts w:asciiTheme="majorHAnsi" w:eastAsiaTheme="majorEastAsia" w:hAnsiTheme="majorHAnsi" w:cstheme="majorBidi"/>
+          <w:b/>
+          <w:bCs/>
+          <w:color w:val="000000" w:themeColor="text1"/>
+          <w:sz w:val="28"/>
+          <w:szCs w:val="28"/>
+        </w:rPr>
+      </w:pPr>
+      <w:r>
+        <w:rPr>
+          <w:rFonts w:asciiTheme="majorHAnsi" w:eastAsiaTheme="majorEastAsia" w:hAnsiTheme="majorHAnsi" w:cstheme="majorBidi"/>
+          <w:b/>
+          <w:bCs/>
+          <w:color w:val="000000" w:themeColor="text1"/>
+          <w:sz w:val="28"/>
+          <w:szCs w:val="28"/>
+          <w:rtl/>
+        </w:rPr>
+        <w:t>نحوه اجرای اسپرینت</w:t>
+      </w:r>
+    </w:p>
+    <w:p>
+      <w:pPr>
+        <w:bidi/>
+        <w:rPr>
+          <w:rFonts w:asciiTheme="majorHAnsi" w:eastAsiaTheme="majorEastAsia" w:hAnsiTheme="majorHAnsi" w:cstheme="majorBidi"/>
+          <w:b/>
+          <w:bCs/>
+          <w:color w:val="000000" w:themeColor="text1"/>
+          <w:sz w:val="28"/>
+          <w:szCs w:val="28"/>
+        </w:rPr>
+      </w:pPr>
+      <w:r>
+        <w:rPr>
+          <w:rFonts w:asciiTheme="majorHAnsi" w:eastAsiaTheme="majorEastAsia" w:hAnsiTheme="majorHAnsi" w:cstheme="majorBidi"/>
+          <w:b/>
+          <w:bCs/>
+          <w:color w:val="000000" w:themeColor="text1"/>
+          <w:sz w:val="28"/>
+          <w:szCs w:val="28"/>
+          <w:rtl/>
+        </w:rPr>
+        <w:t>در طول این اسپرینت، تیم توسعه به‌صورت گروهی روی تسک‌ها کار می‌کند و پیشرفت کار به‌صورت مستمر بررسی می‌شود</w:t>
+      </w:r>
+      <w:r>
+        <w:rPr>
+          <w:rFonts w:asciiTheme="majorHAnsi" w:eastAsiaTheme="majorEastAsia" w:hAnsiTheme="majorHAnsi" w:cstheme="majorBidi"/>
+          <w:b/>
+          <w:bCs/>
+          <w:color w:val="000000" w:themeColor="text1"/>
+          <w:sz w:val="28"/>
+          <w:szCs w:val="28"/>
+        </w:rPr>
         <w:t>.</w:t>
       </w:r>
       <w:r>
         <w:rPr>
-          <w:rFonts w:hint="cs"/>
+          <w:rFonts w:asciiTheme="majorHAnsi" w:eastAsiaTheme="majorEastAsia" w:hAnsiTheme="majorHAnsi" w:cstheme="majorBidi"/>
+          <w:b/>
+          <w:bCs/>
+          <w:color w:val="000000" w:themeColor="text1"/>
+          <w:sz w:val="28"/>
+          <w:szCs w:val="28"/>
+        </w:rPr>
+        <w:br/>
+      </w:r>
+      <w:r>
+        <w:rPr>
+          <w:rFonts w:asciiTheme="majorHAnsi" w:eastAsiaTheme="majorEastAsia" w:hAnsiTheme="majorHAnsi" w:cstheme="majorBidi"/>
+          <w:b/>
+          <w:bCs/>
+          <w:color w:val="000000" w:themeColor="text1"/>
+          <w:sz w:val="28"/>
+          <w:szCs w:val="28"/>
           <w:rtl/>
         </w:rPr>
-        <w:t xml:space="preserve"> ما در این اسپرینت به دنبال انجام گروهی تسک ها و درست کردن این تسک ها بوده و باید سر تایم انها را به نتیجه بذسانیم تا اسپرینت های بعدی را انجام دهمیم و تا این اسپرینت ب پایان نرسیده است نمیتوان بعدی را شروع کرد و اسپرینت ها باید به تایید کارفرما یا استاد برسد </w:t>
+        <w:t>در پایان اسپرینت، نتیجه‌ی کار در قالب یک نسخه‌ی اولیه سیستم ارائه می‌گردد و پس از بررسی و تأیید کارفرما یا استاد درس، اسپرینت به پایان می‌رسد</w:t>
       </w:r>
+      <w:r>
+        <w:rPr>
+          <w:rFonts w:asciiTheme="majorHAnsi" w:eastAsiaTheme="majorEastAsia" w:hAnsiTheme="majorHAnsi" w:cstheme="majorBidi"/>
+          <w:b/>
+          <w:bCs/>
+          <w:color w:val="000000" w:themeColor="text1"/>
+          <w:sz w:val="28"/>
+          <w:szCs w:val="28"/>
+        </w:rPr>
+        <w:t>.</w:t>
+      </w:r>
+    </w:p>
+    <w:p>
+      <w:pPr>
+        <w:bidi/>
+        <w:rPr>
+          <w:rFonts w:asciiTheme="majorHAnsi" w:eastAsiaTheme="majorEastAsia" w:hAnsiTheme="majorHAnsi" w:cstheme="majorBidi"/>
+          <w:b/>
+          <w:bCs/>
+          <w:color w:val="000000" w:themeColor="text1"/>
+          <w:sz w:val="28"/>
+          <w:szCs w:val="28"/>
+        </w:rPr>
+      </w:pPr>
+      <w:r>
+        <w:rPr>
+          <w:rFonts w:asciiTheme="majorHAnsi" w:eastAsiaTheme="majorEastAsia" w:hAnsiTheme="majorHAnsi" w:cstheme="majorBidi"/>
+          <w:b/>
+          <w:bCs/>
+          <w:color w:val="000000" w:themeColor="text1"/>
+          <w:sz w:val="28"/>
+          <w:szCs w:val="28"/>
+          <w:rtl/>
+        </w:rPr>
+        <w:t>طبق اصول اسکرام، تا زمانی که اسپرینت جاری به پایان نرسیده و تأیید نشود، اسپرینت بعدی آغاز نخواهد شد</w:t>
+      </w:r>
+      <w:r>
+        <w:rPr>
+          <w:rFonts w:asciiTheme="majorHAnsi" w:eastAsiaTheme="majorEastAsia" w:hAnsiTheme="majorHAnsi" w:cstheme="majorBidi"/>
+          <w:b/>
+          <w:bCs/>
+          <w:color w:val="000000" w:themeColor="text1"/>
+          <w:sz w:val="28"/>
+          <w:szCs w:val="28"/>
+        </w:rPr>
+        <w:t>.</w:t>
+      </w:r>
+    </w:p>
+    <w:p>
+      <w:pPr>
+        <w:bidi/>
+        <w:rPr>
+          <w:rFonts w:asciiTheme="majorHAnsi" w:eastAsiaTheme="majorEastAsia" w:hAnsiTheme="majorHAnsi" w:cstheme="majorBidi"/>
+          <w:b/>
+          <w:bCs/>
+          <w:color w:val="000000" w:themeColor="text1"/>
+          <w:sz w:val="28"/>
+          <w:szCs w:val="28"/>
+        </w:rPr>
+      </w:pPr>
+      <w:r>
+        <w:rPr>
+          <w:rFonts w:asciiTheme="majorHAnsi" w:eastAsiaTheme="majorEastAsia" w:hAnsiTheme="majorHAnsi" w:cstheme="majorBidi"/>
+          <w:b/>
+          <w:bCs/>
+          <w:color w:val="000000" w:themeColor="text1"/>
+          <w:sz w:val="28"/>
+          <w:szCs w:val="28"/>
+        </w:rPr>
+        <w:pict w14:anchorId="7F6A7673">
+          <v:rect id="_x0000_i1066" style="width:0;height:1.5pt" o:hralign="center" o:hrstd="t" o:hr="t" fillcolor="#a0a0a0" stroked="f"/>
+        </w:pict>
+      </w:r>
+    </w:p>
+    <w:p>
+      <w:pPr>
+        <w:bidi/>
+        <w:rPr>
+          <w:rFonts w:asciiTheme="majorHAnsi" w:eastAsiaTheme="majorEastAsia" w:hAnsiTheme="majorHAnsi" w:cstheme="majorBidi"/>
+          <w:b/>
+          <w:bCs/>
+          <w:color w:val="000000" w:themeColor="text1"/>
+          <w:sz w:val="28"/>
+          <w:szCs w:val="28"/>
+        </w:rPr>
+      </w:pPr>
+      <w:r>
+        <w:rPr>
+          <w:rFonts w:asciiTheme="majorHAnsi" w:eastAsiaTheme="majorEastAsia" w:hAnsiTheme="majorHAnsi" w:cstheme="majorBidi"/>
+          <w:b/>
+          <w:bCs/>
+          <w:color w:val="000000" w:themeColor="text1"/>
+          <w:sz w:val="28"/>
+          <w:szCs w:val="28"/>
+          <w:rtl/>
+        </w:rPr>
+        <w:t>خروجی اسپرینت</w:t>
+      </w:r>
+      <w:r>
+        <w:rPr>
+          <w:rFonts w:asciiTheme="majorHAnsi" w:eastAsiaTheme="majorEastAsia" w:hAnsiTheme="majorHAnsi" w:cstheme="majorBidi"/>
+          <w:b/>
+          <w:bCs/>
+          <w:color w:val="000000" w:themeColor="text1"/>
+          <w:sz w:val="28"/>
+          <w:szCs w:val="28"/>
+        </w:rPr>
+        <w:t xml:space="preserve"> (Sprint Increment)</w:t>
+      </w:r>
+    </w:p>
+    <w:p>
+      <w:pPr>
+        <w:bidi/>
+        <w:rPr>
+          <w:rFonts w:asciiTheme="majorHAnsi" w:eastAsiaTheme="majorEastAsia" w:hAnsiTheme="majorHAnsi" w:cstheme="majorBidi"/>
+          <w:b/>
+          <w:bCs/>
+          <w:color w:val="000000" w:themeColor="text1"/>
+          <w:sz w:val="28"/>
+          <w:szCs w:val="28"/>
+        </w:rPr>
+      </w:pPr>
+      <w:r>
+        <w:rPr>
+          <w:rFonts w:asciiTheme="majorHAnsi" w:eastAsiaTheme="majorEastAsia" w:hAnsiTheme="majorHAnsi" w:cstheme="majorBidi"/>
+          <w:b/>
+          <w:bCs/>
+          <w:color w:val="000000" w:themeColor="text1"/>
+          <w:sz w:val="28"/>
+          <w:szCs w:val="28"/>
+          <w:rtl/>
+        </w:rPr>
+        <w:t xml:space="preserve">در پایان اسپرینت </w:t>
+      </w:r>
+      <w:r>
+        <w:rPr>
+          <w:rFonts w:asciiTheme="majorHAnsi" w:eastAsiaTheme="majorEastAsia" w:hAnsiTheme="majorHAnsi" w:cstheme="majorBidi"/>
+          <w:b/>
+          <w:bCs/>
+          <w:color w:val="000000" w:themeColor="text1"/>
+          <w:sz w:val="28"/>
+          <w:szCs w:val="28"/>
+          <w:rtl/>
+          <w:lang w:bidi="fa-IR"/>
+        </w:rPr>
+        <w:t>۱</w:t>
+      </w:r>
+      <w:r>
+        <w:rPr>
+          <w:rFonts w:asciiTheme="majorHAnsi" w:eastAsiaTheme="majorEastAsia" w:hAnsiTheme="majorHAnsi" w:cstheme="majorBidi"/>
+          <w:b/>
+          <w:bCs/>
+          <w:color w:val="000000" w:themeColor="text1"/>
+          <w:sz w:val="28"/>
+          <w:szCs w:val="28"/>
+          <w:rtl/>
+        </w:rPr>
+        <w:t>، خروجی‌های زیر حاصل می‌شود</w:t>
+      </w:r>
+      <w:r>
+        <w:rPr>
+          <w:rFonts w:asciiTheme="majorHAnsi" w:eastAsiaTheme="majorEastAsia" w:hAnsiTheme="majorHAnsi" w:cstheme="majorBidi"/>
+          <w:b/>
+          <w:bCs/>
+          <w:color w:val="000000" w:themeColor="text1"/>
+          <w:sz w:val="28"/>
+          <w:szCs w:val="28"/>
+        </w:rPr>
+        <w:t>:</w:t>
+      </w:r>
+    </w:p>
+    <w:p>
+      <w:pPr>
+        <w:numPr>
+          <w:ilvl w:val="0"/>
+          <w:numId w:val="13"/>
+        </w:numPr>
+        <w:bidi/>
+        <w:rPr>
+          <w:rFonts w:asciiTheme="majorHAnsi" w:eastAsiaTheme="majorEastAsia" w:hAnsiTheme="majorHAnsi" w:cstheme="majorBidi"/>
+          <w:b/>
+          <w:bCs/>
+          <w:color w:val="000000" w:themeColor="text1"/>
+          <w:sz w:val="28"/>
+          <w:szCs w:val="28"/>
+        </w:rPr>
+      </w:pPr>
+      <w:r>
+        <w:rPr>
+          <w:rFonts w:asciiTheme="majorHAnsi" w:eastAsiaTheme="majorEastAsia" w:hAnsiTheme="majorHAnsi" w:cstheme="majorBidi"/>
+          <w:b/>
+          <w:bCs/>
+          <w:color w:val="000000" w:themeColor="text1"/>
+          <w:sz w:val="28"/>
+          <w:szCs w:val="28"/>
+          <w:rtl/>
+        </w:rPr>
+        <w:t>کاربران (دانشجو، استاد و ادمین) قادر به ورود به سیستم هستند</w:t>
+      </w:r>
+    </w:p>
+    <w:p>
+      <w:pPr>
+        <w:numPr>
+          <w:ilvl w:val="0"/>
+          <w:numId w:val="13"/>
+        </w:numPr>
+        <w:bidi/>
+        <w:rPr>
+          <w:rFonts w:asciiTheme="majorHAnsi" w:eastAsiaTheme="majorEastAsia" w:hAnsiTheme="majorHAnsi" w:cstheme="majorBidi"/>
+          <w:b/>
+          <w:bCs/>
+          <w:color w:val="000000" w:themeColor="text1"/>
+          <w:sz w:val="28"/>
+          <w:szCs w:val="28"/>
+        </w:rPr>
+      </w:pPr>
+      <w:r>
+        <w:rPr>
+          <w:rFonts w:asciiTheme="majorHAnsi" w:eastAsiaTheme="majorEastAsia" w:hAnsiTheme="majorHAnsi" w:cstheme="majorBidi"/>
+          <w:b/>
+          <w:bCs/>
+          <w:color w:val="000000" w:themeColor="text1"/>
+          <w:sz w:val="28"/>
+          <w:szCs w:val="28"/>
+          <w:rtl/>
+        </w:rPr>
+        <w:t>نقش و سطح دسترسی هر کاربر به‌درستی تشخیص داده می‌شود</w:t>
+      </w:r>
+    </w:p>
+    <w:p>
+      <w:pPr>
+        <w:numPr>
+          <w:ilvl w:val="0"/>
+          <w:numId w:val="13"/>
+        </w:numPr>
+        <w:bidi/>
+        <w:rPr>
+          <w:rFonts w:asciiTheme="majorHAnsi" w:eastAsiaTheme="majorEastAsia" w:hAnsiTheme="majorHAnsi" w:cstheme="majorBidi"/>
+          <w:b/>
+          <w:bCs/>
+          <w:color w:val="000000" w:themeColor="text1"/>
+          <w:sz w:val="28"/>
+          <w:szCs w:val="28"/>
+        </w:rPr>
+      </w:pPr>
+      <w:r>
+        <w:rPr>
+          <w:rFonts w:asciiTheme="majorHAnsi" w:eastAsiaTheme="majorEastAsia" w:hAnsiTheme="majorHAnsi" w:cstheme="majorBidi"/>
+          <w:b/>
+          <w:bCs/>
+          <w:color w:val="000000" w:themeColor="text1"/>
+          <w:sz w:val="28"/>
+          <w:szCs w:val="28"/>
+          <w:rtl/>
+        </w:rPr>
+        <w:t>یک میز یا سیستم آزاد به‌صورت خودکار به کاربر اختصاص داده می‌شود</w:t>
+      </w:r>
+    </w:p>
+    <w:p>
+      <w:pPr>
+        <w:numPr>
+          <w:ilvl w:val="0"/>
+          <w:numId w:val="13"/>
+        </w:numPr>
+        <w:bidi/>
+        <w:rPr>
+          <w:rFonts w:asciiTheme="majorHAnsi" w:eastAsiaTheme="majorEastAsia" w:hAnsiTheme="majorHAnsi" w:cstheme="majorBidi"/>
+          <w:b/>
+          <w:bCs/>
+          <w:color w:val="000000" w:themeColor="text1"/>
+          <w:sz w:val="28"/>
+          <w:szCs w:val="28"/>
+        </w:rPr>
+      </w:pPr>
+      <w:r>
+        <w:rPr>
+          <w:rFonts w:asciiTheme="majorHAnsi" w:eastAsiaTheme="majorEastAsia" w:hAnsiTheme="majorHAnsi" w:cstheme="majorBidi"/>
+          <w:b/>
+          <w:bCs/>
+          <w:color w:val="000000" w:themeColor="text1"/>
+          <w:sz w:val="28"/>
+          <w:szCs w:val="28"/>
+          <w:rtl/>
+        </w:rPr>
+        <w:t>از تخصیص هم‌زمان یک میز به چند کاربر جلوگیری می‌شود</w:t>
+      </w:r>
+    </w:p>
+    <w:p>
+      <w:pPr>
+        <w:numPr>
+          <w:ilvl w:val="0"/>
+          <w:numId w:val="13"/>
+        </w:numPr>
+        <w:bidi/>
+        <w:rPr>
+          <w:rFonts w:asciiTheme="majorHAnsi" w:eastAsiaTheme="majorEastAsia" w:hAnsiTheme="majorHAnsi" w:cstheme="majorBidi"/>
+          <w:b/>
+          <w:bCs/>
+          <w:color w:val="000000" w:themeColor="text1"/>
+          <w:sz w:val="28"/>
+          <w:szCs w:val="28"/>
+        </w:rPr>
+      </w:pPr>
+      <w:r>
+        <w:rPr>
+          <w:rFonts w:asciiTheme="majorHAnsi" w:eastAsiaTheme="majorEastAsia" w:hAnsiTheme="majorHAnsi" w:cstheme="majorBidi"/>
+          <w:b/>
+          <w:bCs/>
+          <w:color w:val="000000" w:themeColor="text1"/>
+          <w:sz w:val="28"/>
+          <w:szCs w:val="28"/>
+          <w:rtl/>
+        </w:rPr>
+        <w:t>زمان ورود و خروج کاربران در سیستم ثبت و ذخیره می‌گردد</w:t>
+      </w:r>
+    </w:p>
+    <w:p>
+      <w:pPr>
+        <w:numPr>
+          <w:ilvl w:val="0"/>
+          <w:numId w:val="13"/>
+        </w:numPr>
+        <w:bidi/>
+        <w:rPr>
+          <w:rFonts w:asciiTheme="majorHAnsi" w:eastAsiaTheme="majorEastAsia" w:hAnsiTheme="majorHAnsi" w:cstheme="majorBidi"/>
+          <w:b/>
+          <w:bCs/>
+          <w:color w:val="000000" w:themeColor="text1"/>
+          <w:sz w:val="28"/>
+          <w:szCs w:val="28"/>
+        </w:rPr>
+      </w:pPr>
+      <w:r>
+        <w:rPr>
+          <w:rFonts w:asciiTheme="majorHAnsi" w:eastAsiaTheme="majorEastAsia" w:hAnsiTheme="majorHAnsi" w:cstheme="majorBidi"/>
+          <w:b/>
+          <w:bCs/>
+          <w:color w:val="000000" w:themeColor="text1"/>
+          <w:sz w:val="28"/>
+          <w:szCs w:val="28"/>
+          <w:rtl/>
+        </w:rPr>
+        <w:t>پایگاه داده اصلی سیستم مطابق با نیازمندی‌ها پیاده‌سازی شده است</w:t>
+      </w:r>
+    </w:p>
+    <w:p>
+      <w:pPr>
+        <w:bidi/>
+        <w:rPr>
+          <w:rFonts w:asciiTheme="majorHAnsi" w:eastAsiaTheme="majorEastAsia" w:hAnsiTheme="majorHAnsi" w:cstheme="majorBidi"/>
+          <w:b/>
+          <w:bCs/>
+          <w:color w:val="000000" w:themeColor="text1"/>
+          <w:sz w:val="28"/>
+          <w:szCs w:val="28"/>
+        </w:rPr>
+      </w:pPr>
+      <w:r>
+        <w:rPr>
+          <w:rFonts w:asciiTheme="majorHAnsi" w:eastAsiaTheme="majorEastAsia" w:hAnsiTheme="majorHAnsi" w:cstheme="majorBidi"/>
+          <w:b/>
+          <w:bCs/>
+          <w:color w:val="000000" w:themeColor="text1"/>
+          <w:sz w:val="28"/>
+          <w:szCs w:val="28"/>
+          <w:rtl/>
+        </w:rPr>
+        <w:t>این خروجی به‌عنوان پایه اصلی توسعه اسپرینت‌های بعدی مورد استفاده قرار خواهد گرفت</w:t>
+      </w:r>
+      <w:r>
+        <w:rPr>
+          <w:rFonts w:asciiTheme="majorHAnsi" w:eastAsiaTheme="majorEastAsia" w:hAnsiTheme="majorHAnsi" w:cstheme="majorBidi"/>
+          <w:b/>
+          <w:bCs/>
+          <w:color w:val="000000" w:themeColor="text1"/>
+          <w:sz w:val="28"/>
+          <w:szCs w:val="28"/>
+        </w:rPr>
+        <w:t>.</w:t>
+      </w:r>
+    </w:p>
+    <w:p>
+      <w:pPr>
+        <w:bidi/>
+        <w:rPr>
+          <w:color w:val="000000" w:themeColor="text1"/>
+        </w:rPr>
+      </w:pPr>
     </w:p>
     <w:sectPr>
       <w:pgSz w:w="12240" w:h="15840"/>
@@ -738,6 +2141,566 @@
       <w:rPr>
         <w:rFonts w:ascii="Symbol" w:hAnsi="Symbol" w:hint="default"/>
       </w:rPr>
+    </w:lvl>
+  </w:abstractNum>
+  <w:abstractNum w:abstractNumId="9" w15:restartNumberingAfterBreak="0">
+    <w:nsid w:val="045B353C"/>
+    <w:multiLevelType w:val="multilevel"/>
+    <w:tmpl w:val="1250D52E"/>
+    <w:lvl w:ilvl="0">
+      <w:start w:val="1"/>
+      <w:numFmt w:val="bullet"/>
+      <w:lvlText w:val=""/>
+      <w:lvlJc w:val="left"/>
+      <w:pPr>
+        <w:tabs>
+          <w:tab w:val="num" w:pos="720"/>
+        </w:tabs>
+        <w:ind w:left="720" w:hanging="360"/>
+      </w:pPr>
+      <w:rPr>
+        <w:rFonts w:ascii="Symbol" w:hAnsi="Symbol" w:hint="default"/>
+        <w:sz w:val="20"/>
+      </w:rPr>
+    </w:lvl>
+    <w:lvl w:ilvl="1" w:tentative="1">
+      <w:start w:val="1"/>
+      <w:numFmt w:val="bullet"/>
+      <w:lvlText w:val="o"/>
+      <w:lvlJc w:val="left"/>
+      <w:pPr>
+        <w:tabs>
+          <w:tab w:val="num" w:pos="1440"/>
+        </w:tabs>
+        <w:ind w:left="1440" w:hanging="360"/>
+      </w:pPr>
+      <w:rPr>
+        <w:rFonts w:ascii="Courier New" w:hAnsi="Courier New" w:hint="default"/>
+        <w:sz w:val="20"/>
+      </w:rPr>
+    </w:lvl>
+    <w:lvl w:ilvl="2" w:tentative="1">
+      <w:start w:val="1"/>
+      <w:numFmt w:val="bullet"/>
+      <w:lvlText w:val=""/>
+      <w:lvlJc w:val="left"/>
+      <w:pPr>
+        <w:tabs>
+          <w:tab w:val="num" w:pos="2160"/>
+        </w:tabs>
+        <w:ind w:left="2160" w:hanging="360"/>
+      </w:pPr>
+      <w:rPr>
+        <w:rFonts w:ascii="Wingdings" w:hAnsi="Wingdings" w:hint="default"/>
+        <w:sz w:val="20"/>
+      </w:rPr>
+    </w:lvl>
+    <w:lvl w:ilvl="3" w:tentative="1">
+      <w:start w:val="1"/>
+      <w:numFmt w:val="bullet"/>
+      <w:lvlText w:val=""/>
+      <w:lvlJc w:val="left"/>
+      <w:pPr>
+        <w:tabs>
+          <w:tab w:val="num" w:pos="2880"/>
+        </w:tabs>
+        <w:ind w:left="2880" w:hanging="360"/>
+      </w:pPr>
+      <w:rPr>
+        <w:rFonts w:ascii="Wingdings" w:hAnsi="Wingdings" w:hint="default"/>
+        <w:sz w:val="20"/>
+      </w:rPr>
+    </w:lvl>
+    <w:lvl w:ilvl="4" w:tentative="1">
+      <w:start w:val="1"/>
+      <w:numFmt w:val="bullet"/>
+      <w:lvlText w:val=""/>
+      <w:lvlJc w:val="left"/>
+      <w:pPr>
+        <w:tabs>
+          <w:tab w:val="num" w:pos="3600"/>
+        </w:tabs>
+        <w:ind w:left="3600" w:hanging="360"/>
+      </w:pPr>
+      <w:rPr>
+        <w:rFonts w:ascii="Wingdings" w:hAnsi="Wingdings" w:hint="default"/>
+        <w:sz w:val="20"/>
+      </w:rPr>
+    </w:lvl>
+    <w:lvl w:ilvl="5" w:tentative="1">
+      <w:start w:val="1"/>
+      <w:numFmt w:val="bullet"/>
+      <w:lvlText w:val=""/>
+      <w:lvlJc w:val="left"/>
+      <w:pPr>
+        <w:tabs>
+          <w:tab w:val="num" w:pos="4320"/>
+        </w:tabs>
+        <w:ind w:left="4320" w:hanging="360"/>
+      </w:pPr>
+      <w:rPr>
+        <w:rFonts w:ascii="Wingdings" w:hAnsi="Wingdings" w:hint="default"/>
+        <w:sz w:val="20"/>
+      </w:rPr>
+    </w:lvl>
+    <w:lvl w:ilvl="6" w:tentative="1">
+      <w:start w:val="1"/>
+      <w:numFmt w:val="bullet"/>
+      <w:lvlText w:val=""/>
+      <w:lvlJc w:val="left"/>
+      <w:pPr>
+        <w:tabs>
+          <w:tab w:val="num" w:pos="5040"/>
+        </w:tabs>
+        <w:ind w:left="5040" w:hanging="360"/>
+      </w:pPr>
+      <w:rPr>
+        <w:rFonts w:ascii="Wingdings" w:hAnsi="Wingdings" w:hint="default"/>
+        <w:sz w:val="20"/>
+      </w:rPr>
+    </w:lvl>
+    <w:lvl w:ilvl="7" w:tentative="1">
+      <w:start w:val="1"/>
+      <w:numFmt w:val="bullet"/>
+      <w:lvlText w:val=""/>
+      <w:lvlJc w:val="left"/>
+      <w:pPr>
+        <w:tabs>
+          <w:tab w:val="num" w:pos="5760"/>
+        </w:tabs>
+        <w:ind w:left="5760" w:hanging="360"/>
+      </w:pPr>
+      <w:rPr>
+        <w:rFonts w:ascii="Wingdings" w:hAnsi="Wingdings" w:hint="default"/>
+        <w:sz w:val="20"/>
+      </w:rPr>
+    </w:lvl>
+    <w:lvl w:ilvl="8" w:tentative="1">
+      <w:start w:val="1"/>
+      <w:numFmt w:val="bullet"/>
+      <w:lvlText w:val=""/>
+      <w:lvlJc w:val="left"/>
+      <w:pPr>
+        <w:tabs>
+          <w:tab w:val="num" w:pos="6480"/>
+        </w:tabs>
+        <w:ind w:left="6480" w:hanging="360"/>
+      </w:pPr>
+      <w:rPr>
+        <w:rFonts w:ascii="Wingdings" w:hAnsi="Wingdings" w:hint="default"/>
+        <w:sz w:val="20"/>
+      </w:rPr>
+    </w:lvl>
+  </w:abstractNum>
+  <w:abstractNum w:abstractNumId="10" w15:restartNumberingAfterBreak="0">
+    <w:nsid w:val="0A9401B0"/>
+    <w:multiLevelType w:val="multilevel"/>
+    <w:tmpl w:val="F9AE4E52"/>
+    <w:lvl w:ilvl="0">
+      <w:start w:val="1"/>
+      <w:numFmt w:val="bullet"/>
+      <w:lvlText w:val=""/>
+      <w:lvlJc w:val="left"/>
+      <w:pPr>
+        <w:tabs>
+          <w:tab w:val="num" w:pos="720"/>
+        </w:tabs>
+        <w:ind w:left="720" w:hanging="360"/>
+      </w:pPr>
+      <w:rPr>
+        <w:rFonts w:ascii="Symbol" w:hAnsi="Symbol" w:hint="default"/>
+        <w:sz w:val="20"/>
+      </w:rPr>
+    </w:lvl>
+    <w:lvl w:ilvl="1" w:tentative="1">
+      <w:start w:val="1"/>
+      <w:numFmt w:val="bullet"/>
+      <w:lvlText w:val="o"/>
+      <w:lvlJc w:val="left"/>
+      <w:pPr>
+        <w:tabs>
+          <w:tab w:val="num" w:pos="1440"/>
+        </w:tabs>
+        <w:ind w:left="1440" w:hanging="360"/>
+      </w:pPr>
+      <w:rPr>
+        <w:rFonts w:ascii="Courier New" w:hAnsi="Courier New" w:hint="default"/>
+        <w:sz w:val="20"/>
+      </w:rPr>
+    </w:lvl>
+    <w:lvl w:ilvl="2" w:tentative="1">
+      <w:start w:val="1"/>
+      <w:numFmt w:val="bullet"/>
+      <w:lvlText w:val=""/>
+      <w:lvlJc w:val="left"/>
+      <w:pPr>
+        <w:tabs>
+          <w:tab w:val="num" w:pos="2160"/>
+        </w:tabs>
+        <w:ind w:left="2160" w:hanging="360"/>
+      </w:pPr>
+      <w:rPr>
+        <w:rFonts w:ascii="Wingdings" w:hAnsi="Wingdings" w:hint="default"/>
+        <w:sz w:val="20"/>
+      </w:rPr>
+    </w:lvl>
+    <w:lvl w:ilvl="3" w:tentative="1">
+      <w:start w:val="1"/>
+      <w:numFmt w:val="bullet"/>
+      <w:lvlText w:val=""/>
+      <w:lvlJc w:val="left"/>
+      <w:pPr>
+        <w:tabs>
+          <w:tab w:val="num" w:pos="2880"/>
+        </w:tabs>
+        <w:ind w:left="2880" w:hanging="360"/>
+      </w:pPr>
+      <w:rPr>
+        <w:rFonts w:ascii="Wingdings" w:hAnsi="Wingdings" w:hint="default"/>
+        <w:sz w:val="20"/>
+      </w:rPr>
+    </w:lvl>
+    <w:lvl w:ilvl="4" w:tentative="1">
+      <w:start w:val="1"/>
+      <w:numFmt w:val="bullet"/>
+      <w:lvlText w:val=""/>
+      <w:lvlJc w:val="left"/>
+      <w:pPr>
+        <w:tabs>
+          <w:tab w:val="num" w:pos="3600"/>
+        </w:tabs>
+        <w:ind w:left="3600" w:hanging="360"/>
+      </w:pPr>
+      <w:rPr>
+        <w:rFonts w:ascii="Wingdings" w:hAnsi="Wingdings" w:hint="default"/>
+        <w:sz w:val="20"/>
+      </w:rPr>
+    </w:lvl>
+    <w:lvl w:ilvl="5" w:tentative="1">
+      <w:start w:val="1"/>
+      <w:numFmt w:val="bullet"/>
+      <w:lvlText w:val=""/>
+      <w:lvlJc w:val="left"/>
+      <w:pPr>
+        <w:tabs>
+          <w:tab w:val="num" w:pos="4320"/>
+        </w:tabs>
+        <w:ind w:left="4320" w:hanging="360"/>
+      </w:pPr>
+      <w:rPr>
+        <w:rFonts w:ascii="Wingdings" w:hAnsi="Wingdings" w:hint="default"/>
+        <w:sz w:val="20"/>
+      </w:rPr>
+    </w:lvl>
+    <w:lvl w:ilvl="6" w:tentative="1">
+      <w:start w:val="1"/>
+      <w:numFmt w:val="bullet"/>
+      <w:lvlText w:val=""/>
+      <w:lvlJc w:val="left"/>
+      <w:pPr>
+        <w:tabs>
+          <w:tab w:val="num" w:pos="5040"/>
+        </w:tabs>
+        <w:ind w:left="5040" w:hanging="360"/>
+      </w:pPr>
+      <w:rPr>
+        <w:rFonts w:ascii="Wingdings" w:hAnsi="Wingdings" w:hint="default"/>
+        <w:sz w:val="20"/>
+      </w:rPr>
+    </w:lvl>
+    <w:lvl w:ilvl="7" w:tentative="1">
+      <w:start w:val="1"/>
+      <w:numFmt w:val="bullet"/>
+      <w:lvlText w:val=""/>
+      <w:lvlJc w:val="left"/>
+      <w:pPr>
+        <w:tabs>
+          <w:tab w:val="num" w:pos="5760"/>
+        </w:tabs>
+        <w:ind w:left="5760" w:hanging="360"/>
+      </w:pPr>
+      <w:rPr>
+        <w:rFonts w:ascii="Wingdings" w:hAnsi="Wingdings" w:hint="default"/>
+        <w:sz w:val="20"/>
+      </w:rPr>
+    </w:lvl>
+    <w:lvl w:ilvl="8" w:tentative="1">
+      <w:start w:val="1"/>
+      <w:numFmt w:val="bullet"/>
+      <w:lvlText w:val=""/>
+      <w:lvlJc w:val="left"/>
+      <w:pPr>
+        <w:tabs>
+          <w:tab w:val="num" w:pos="6480"/>
+        </w:tabs>
+        <w:ind w:left="6480" w:hanging="360"/>
+      </w:pPr>
+      <w:rPr>
+        <w:rFonts w:ascii="Wingdings" w:hAnsi="Wingdings" w:hint="default"/>
+        <w:sz w:val="20"/>
+      </w:rPr>
+    </w:lvl>
+  </w:abstractNum>
+  <w:abstractNum w:abstractNumId="11" w15:restartNumberingAfterBreak="0">
+    <w:nsid w:val="209B21EB"/>
+    <w:multiLevelType w:val="multilevel"/>
+    <w:tmpl w:val="C4AA36FA"/>
+    <w:lvl w:ilvl="0">
+      <w:start w:val="1"/>
+      <w:numFmt w:val="bullet"/>
+      <w:lvlText w:val=""/>
+      <w:lvlJc w:val="left"/>
+      <w:pPr>
+        <w:tabs>
+          <w:tab w:val="num" w:pos="720"/>
+        </w:tabs>
+        <w:ind w:left="720" w:hanging="360"/>
+      </w:pPr>
+      <w:rPr>
+        <w:rFonts w:ascii="Symbol" w:hAnsi="Symbol" w:hint="default"/>
+        <w:sz w:val="20"/>
+      </w:rPr>
+    </w:lvl>
+    <w:lvl w:ilvl="1" w:tentative="1">
+      <w:start w:val="1"/>
+      <w:numFmt w:val="bullet"/>
+      <w:lvlText w:val="o"/>
+      <w:lvlJc w:val="left"/>
+      <w:pPr>
+        <w:tabs>
+          <w:tab w:val="num" w:pos="1440"/>
+        </w:tabs>
+        <w:ind w:left="1440" w:hanging="360"/>
+      </w:pPr>
+      <w:rPr>
+        <w:rFonts w:ascii="Courier New" w:hAnsi="Courier New" w:hint="default"/>
+        <w:sz w:val="20"/>
+      </w:rPr>
+    </w:lvl>
+    <w:lvl w:ilvl="2" w:tentative="1">
+      <w:start w:val="1"/>
+      <w:numFmt w:val="bullet"/>
+      <w:lvlText w:val=""/>
+      <w:lvlJc w:val="left"/>
+      <w:pPr>
+        <w:tabs>
+          <w:tab w:val="num" w:pos="2160"/>
+        </w:tabs>
+        <w:ind w:left="2160" w:hanging="360"/>
+      </w:pPr>
+      <w:rPr>
+        <w:rFonts w:ascii="Wingdings" w:hAnsi="Wingdings" w:hint="default"/>
+        <w:sz w:val="20"/>
+      </w:rPr>
+    </w:lvl>
+    <w:lvl w:ilvl="3" w:tentative="1">
+      <w:start w:val="1"/>
+      <w:numFmt w:val="bullet"/>
+      <w:lvlText w:val=""/>
+      <w:lvlJc w:val="left"/>
+      <w:pPr>
+        <w:tabs>
+          <w:tab w:val="num" w:pos="2880"/>
+        </w:tabs>
+        <w:ind w:left="2880" w:hanging="360"/>
+      </w:pPr>
+      <w:rPr>
+        <w:rFonts w:ascii="Wingdings" w:hAnsi="Wingdings" w:hint="default"/>
+        <w:sz w:val="20"/>
+      </w:rPr>
+    </w:lvl>
+    <w:lvl w:ilvl="4" w:tentative="1">
+      <w:start w:val="1"/>
+      <w:numFmt w:val="bullet"/>
+      <w:lvlText w:val=""/>
+      <w:lvlJc w:val="left"/>
+      <w:pPr>
+        <w:tabs>
+          <w:tab w:val="num" w:pos="3600"/>
+        </w:tabs>
+        <w:ind w:left="3600" w:hanging="360"/>
+      </w:pPr>
+      <w:rPr>
+        <w:rFonts w:ascii="Wingdings" w:hAnsi="Wingdings" w:hint="default"/>
+        <w:sz w:val="20"/>
+      </w:rPr>
+    </w:lvl>
+    <w:lvl w:ilvl="5" w:tentative="1">
+      <w:start w:val="1"/>
+      <w:numFmt w:val="bullet"/>
+      <w:lvlText w:val=""/>
+      <w:lvlJc w:val="left"/>
+      <w:pPr>
+        <w:tabs>
+          <w:tab w:val="num" w:pos="4320"/>
+        </w:tabs>
+        <w:ind w:left="4320" w:hanging="360"/>
+      </w:pPr>
+      <w:rPr>
+        <w:rFonts w:ascii="Wingdings" w:hAnsi="Wingdings" w:hint="default"/>
+        <w:sz w:val="20"/>
+      </w:rPr>
+    </w:lvl>
+    <w:lvl w:ilvl="6" w:tentative="1">
+      <w:start w:val="1"/>
+      <w:numFmt w:val="bullet"/>
+      <w:lvlText w:val=""/>
+      <w:lvlJc w:val="left"/>
+      <w:pPr>
+        <w:tabs>
+          <w:tab w:val="num" w:pos="5040"/>
+        </w:tabs>
+        <w:ind w:left="5040" w:hanging="360"/>
+      </w:pPr>
+      <w:rPr>
+        <w:rFonts w:ascii="Wingdings" w:hAnsi="Wingdings" w:hint="default"/>
+        <w:sz w:val="20"/>
+      </w:rPr>
+    </w:lvl>
+    <w:lvl w:ilvl="7" w:tentative="1">
+      <w:start w:val="1"/>
+      <w:numFmt w:val="bullet"/>
+      <w:lvlText w:val=""/>
+      <w:lvlJc w:val="left"/>
+      <w:pPr>
+        <w:tabs>
+          <w:tab w:val="num" w:pos="5760"/>
+        </w:tabs>
+        <w:ind w:left="5760" w:hanging="360"/>
+      </w:pPr>
+      <w:rPr>
+        <w:rFonts w:ascii="Wingdings" w:hAnsi="Wingdings" w:hint="default"/>
+        <w:sz w:val="20"/>
+      </w:rPr>
+    </w:lvl>
+    <w:lvl w:ilvl="8" w:tentative="1">
+      <w:start w:val="1"/>
+      <w:numFmt w:val="bullet"/>
+      <w:lvlText w:val=""/>
+      <w:lvlJc w:val="left"/>
+      <w:pPr>
+        <w:tabs>
+          <w:tab w:val="num" w:pos="6480"/>
+        </w:tabs>
+        <w:ind w:left="6480" w:hanging="360"/>
+      </w:pPr>
+      <w:rPr>
+        <w:rFonts w:ascii="Wingdings" w:hAnsi="Wingdings" w:hint="default"/>
+        <w:sz w:val="20"/>
+      </w:rPr>
+    </w:lvl>
+  </w:abstractNum>
+  <w:abstractNum w:abstractNumId="12" w15:restartNumberingAfterBreak="0">
+    <w:nsid w:val="777C1C7B"/>
+    <w:multiLevelType w:val="multilevel"/>
+    <w:tmpl w:val="C73273A2"/>
+    <w:lvl w:ilvl="0">
+      <w:start w:val="1"/>
+      <w:numFmt w:val="decimal"/>
+      <w:lvlText w:val="%1."/>
+      <w:lvlJc w:val="left"/>
+      <w:pPr>
+        <w:tabs>
+          <w:tab w:val="num" w:pos="720"/>
+        </w:tabs>
+        <w:ind w:left="720" w:hanging="360"/>
+      </w:pPr>
+    </w:lvl>
+    <w:lvl w:ilvl="1" w:tentative="1">
+      <w:start w:val="1"/>
+      <w:numFmt w:val="decimal"/>
+      <w:lvlText w:val="%2."/>
+      <w:lvlJc w:val="left"/>
+      <w:pPr>
+        <w:tabs>
+          <w:tab w:val="num" w:pos="1440"/>
+        </w:tabs>
+        <w:ind w:left="1440" w:hanging="360"/>
+      </w:pPr>
+    </w:lvl>
+    <w:lvl w:ilvl="2" w:tentative="1">
+      <w:start w:val="1"/>
+      <w:numFmt w:val="decimal"/>
+      <w:lvlText w:val="%3."/>
+      <w:lvlJc w:val="left"/>
+      <w:pPr>
+        <w:tabs>
+          <w:tab w:val="num" w:pos="2160"/>
+        </w:tabs>
+        <w:ind w:left="2160" w:hanging="360"/>
+      </w:pPr>
+    </w:lvl>
+    <w:lvl w:ilvl="3" w:tentative="1">
+      <w:start w:val="1"/>
+      <w:numFmt w:val="decimal"/>
+      <w:lvlText w:val="%4."/>
+      <w:lvlJc w:val="left"/>
+      <w:pPr>
+        <w:tabs>
+          <w:tab w:val="num" w:pos="2880"/>
+        </w:tabs>
+        <w:ind w:left="2880" w:hanging="360"/>
+      </w:pPr>
+    </w:lvl>
+    <w:lvl w:ilvl="4" w:tentative="1">
+      <w:start w:val="1"/>
+      <w:numFmt w:val="decimal"/>
+      <w:lvlText w:val="%5."/>
+      <w:lvlJc w:val="left"/>
+      <w:pPr>
+        <w:tabs>
+          <w:tab w:val="num" w:pos="3600"/>
+        </w:tabs>
+        <w:ind w:left="3600" w:hanging="360"/>
+      </w:pPr>
+    </w:lvl>
+    <w:lvl w:ilvl="5" w:tentative="1">
+      <w:start w:val="1"/>
+      <w:numFmt w:val="decimal"/>
+      <w:lvlText w:val="%6."/>
+      <w:lvlJc w:val="left"/>
+      <w:pPr>
+        <w:tabs>
+          <w:tab w:val="num" w:pos="4320"/>
+        </w:tabs>
+        <w:ind w:left="4320" w:hanging="360"/>
+      </w:pPr>
+    </w:lvl>
+    <w:lvl w:ilvl="6" w:tentative="1">
+      <w:start w:val="1"/>
+      <w:numFmt w:val="decimal"/>
+      <w:lvlText w:val="%7."/>
+      <w:lvlJc w:val="left"/>
+      <w:pPr>
+        <w:tabs>
+          <w:tab w:val="num" w:pos="5040"/>
+        </w:tabs>
+        <w:ind w:left="5040" w:hanging="360"/>
+      </w:pPr>
+    </w:lvl>
+    <w:lvl w:ilvl="7" w:tentative="1">
+      <w:start w:val="1"/>
+      <w:numFmt w:val="decimal"/>
+      <w:lvlText w:val="%8."/>
+      <w:lvlJc w:val="left"/>
+      <w:pPr>
+        <w:tabs>
+          <w:tab w:val="num" w:pos="5760"/>
+        </w:tabs>
+        <w:ind w:left="5760" w:hanging="360"/>
+      </w:pPr>
+    </w:lvl>
+    <w:lvl w:ilvl="8" w:tentative="1">
+      <w:start w:val="1"/>
+      <w:numFmt w:val="decimal"/>
+      <w:lvlText w:val="%9."/>
+      <w:lvlJc w:val="left"/>
+      <w:pPr>
+        <w:tabs>
+          <w:tab w:val="num" w:pos="6480"/>
+        </w:tabs>
+        <w:ind w:left="6480" w:hanging="360"/>
+      </w:pPr>
     </w:lvl>
   </w:abstractNum>
   <w:num w:numId="1" w16cid:durableId="1319765376">
@@ -766,6 +2729,18 @@
   </w:num>
   <w:num w:numId="9" w16cid:durableId="1856921797">
     <w:abstractNumId w:val="0"/>
+  </w:num>
+  <w:num w:numId="10" w16cid:durableId="998313760">
+    <w:abstractNumId w:val="11"/>
+  </w:num>
+  <w:num w:numId="11" w16cid:durableId="945890249">
+    <w:abstractNumId w:val="12"/>
+  </w:num>
+  <w:num w:numId="12" w16cid:durableId="1870870471">
+    <w:abstractNumId w:val="9"/>
+  </w:num>
+  <w:num w:numId="13" w16cid:durableId="344020950">
+    <w:abstractNumId w:val="10"/>
   </w:num>
 </w:numbering>
 </file>
@@ -1373,7 +3348,6 @@
   <w:style w:type="character" w:default="1" w:styleId="DefaultParagraphFont">
     <w:name w:val="Default Paragraph Font"/>
     <w:uiPriority w:val="1"/>
-    <w:semiHidden/>
     <w:unhideWhenUsed/>
   </w:style>
   <w:style w:type="table" w:default="1" w:styleId="TableNormal">

</xml_diff>